<commit_message>
Basic EDA for Financial Performance Metrics
</commit_message>
<xml_diff>
--- a/Phase 2 Group Project Description.docx
+++ b/Phase 2 Group Project Description.docx
@@ -906,27 +906,6 @@
           <w:rFonts w:ascii="Calibri" w:hAnsi="Calibri" w:cs="Calibri"/>
         </w:rPr>
       </w:pPr>
-    </w:p>
-    <w:p>
-      <w:pPr>
-        <w:rPr>
-          <w:rFonts w:ascii="Calibri" w:hAnsi="Calibri" w:cs="Calibri"/>
-        </w:rPr>
-      </w:pPr>
-    </w:p>
-    <w:p>
-      <w:pPr>
-        <w:rPr>
-          <w:rFonts w:ascii="Calibri" w:hAnsi="Calibri" w:cs="Calibri"/>
-        </w:rPr>
-      </w:pPr>
-    </w:p>
-    <w:p>
-      <w:pPr>
-        <w:rPr>
-          <w:rFonts w:ascii="Calibri" w:hAnsi="Calibri" w:cs="Calibri"/>
-        </w:rPr>
-      </w:pPr>
       <w:r>
         <w:rPr>
           <w:rFonts w:ascii="Calibri" w:hAnsi="Calibri" w:cs="Calibri"/>
@@ -1174,7 +1153,6 @@
         <w:rPr>
           <w:rFonts w:ascii="Calibri" w:hAnsi="Calibri" w:cs="Calibri"/>
         </w:rPr>
-        <w:lastRenderedPageBreak/>
         <w:t>Communicate results using clear visualizations and storytelling tailored for executive decision-making.</w:t>
       </w:r>
     </w:p>
@@ -1553,7 +1531,6 @@
         </w:numPr>
       </w:pPr>
       <w:r>
-        <w:lastRenderedPageBreak/>
         <w:t>Director &amp; Actor Analysis</w:t>
       </w:r>
     </w:p>
@@ -1879,7 +1856,6 @@
         <w:rPr>
           <w:rFonts w:ascii="Calibri" w:hAnsi="Calibri" w:cs="Calibri"/>
         </w:rPr>
-        <w:lastRenderedPageBreak/>
         <w:t>Return on Investment (ROI): Profit relative to budget</w:t>
       </w:r>
     </w:p>
@@ -2427,7 +2403,6 @@
         <w:rPr>
           <w:rFonts w:ascii="Calibri" w:hAnsi="Calibri" w:cs="Calibri"/>
         </w:rPr>
-        <w:lastRenderedPageBreak/>
         <w:t>notebooks          # Jupyter notebooks per person</w:t>
       </w:r>
     </w:p>
@@ -2748,6 +2723,7 @@
         <w:pStyle w:val="Heading2"/>
       </w:pPr>
       <w:r>
+        <w:lastRenderedPageBreak/>
         <w:t>Deliverables</w:t>
       </w:r>
     </w:p>
@@ -2790,7 +2766,6 @@
         <w:rPr>
           <w:rFonts w:ascii="Calibri" w:hAnsi="Calibri" w:cs="Calibri"/>
         </w:rPr>
-        <w:lastRenderedPageBreak/>
         <w:t>- `presentation.pdf`: Slide deck summarizing our work</w:t>
       </w:r>
     </w:p>
@@ -2838,6 +2813,31 @@
           <w:rFonts w:ascii="Calibri" w:hAnsi="Calibri" w:cs="Calibri"/>
         </w:rPr>
         <w:t>Tableau Dashboard</w:t>
+      </w:r>
+    </w:p>
+    <w:p>
+      <w:pPr>
+        <w:rPr>
+          <w:rFonts w:ascii="Calibri" w:hAnsi="Calibri" w:cs="Calibri"/>
+        </w:rPr>
+      </w:pPr>
+    </w:p>
+    <w:p>
+      <w:pPr>
+        <w:rPr>
+          <w:rFonts w:ascii="Calibri" w:hAnsi="Calibri" w:cs="Calibri"/>
+        </w:rPr>
+      </w:pPr>
+    </w:p>
+    <w:p>
+      <w:pPr>
+        <w:pStyle w:val="Heading2"/>
+      </w:pPr>
+      <w:r>
+        <w:t>Data sets</w:t>
+      </w:r>
+      <w:r>
+        <w:br/>
       </w:r>
     </w:p>
     <w:tbl>
@@ -2853,8 +2853,104 @@
         <w:tblLook w:val="04A0" w:firstRow="1" w:lastRow="0" w:firstColumn="1" w:lastColumn="0" w:noHBand="0" w:noVBand="1"/>
       </w:tblPr>
       <w:tblGrid>
-        <w:gridCol w:w="96"/>
+        <w:gridCol w:w="2320"/>
+        <w:gridCol w:w="2919"/>
+        <w:gridCol w:w="4111"/>
       </w:tblGrid>
+      <w:tr>
+        <w:trPr>
+          <w:tblHeader/>
+          <w:tblCellSpacing w:w="15" w:type="dxa"/>
+        </w:trPr>
+        <w:tc>
+          <w:tcPr>
+            <w:tcW w:w="0" w:type="auto"/>
+            <w:tcBorders>
+              <w:top w:val="single" w:sz="4" w:space="0" w:color="auto"/>
+              <w:left w:val="single" w:sz="4" w:space="0" w:color="auto"/>
+              <w:bottom w:val="single" w:sz="4" w:space="0" w:color="auto"/>
+            </w:tcBorders>
+            <w:vAlign w:val="center"/>
+            <w:hideMark/>
+          </w:tcPr>
+          <w:p>
+            <w:pPr>
+              <w:rPr>
+                <w:rFonts w:ascii="Calibri" w:hAnsi="Calibri" w:cs="Calibri"/>
+                <w:b/>
+                <w:bCs/>
+              </w:rPr>
+            </w:pPr>
+            <w:r>
+              <w:rPr>
+                <w:rFonts w:ascii="Calibri" w:hAnsi="Calibri" w:cs="Calibri"/>
+                <w:b/>
+                <w:bCs/>
+              </w:rPr>
+              <w:t>File Name</w:t>
+            </w:r>
+          </w:p>
+        </w:tc>
+        <w:tc>
+          <w:tcPr>
+            <w:tcW w:w="0" w:type="auto"/>
+            <w:tcBorders>
+              <w:top w:val="single" w:sz="4" w:space="0" w:color="auto"/>
+              <w:left w:val="single" w:sz="4" w:space="0" w:color="auto"/>
+              <w:bottom w:val="single" w:sz="4" w:space="0" w:color="auto"/>
+            </w:tcBorders>
+            <w:vAlign w:val="center"/>
+            <w:hideMark/>
+          </w:tcPr>
+          <w:p>
+            <w:pPr>
+              <w:rPr>
+                <w:rFonts w:ascii="Calibri" w:hAnsi="Calibri" w:cs="Calibri"/>
+                <w:b/>
+                <w:bCs/>
+              </w:rPr>
+            </w:pPr>
+            <w:r>
+              <w:rPr>
+                <w:rFonts w:ascii="Calibri" w:hAnsi="Calibri" w:cs="Calibri"/>
+                <w:b/>
+                <w:bCs/>
+              </w:rPr>
+              <w:t>What It Is</w:t>
+            </w:r>
+          </w:p>
+        </w:tc>
+        <w:tc>
+          <w:tcPr>
+            <w:tcW w:w="0" w:type="auto"/>
+            <w:tcBorders>
+              <w:top w:val="single" w:sz="4" w:space="0" w:color="auto"/>
+              <w:left w:val="single" w:sz="4" w:space="0" w:color="auto"/>
+              <w:bottom w:val="single" w:sz="4" w:space="0" w:color="auto"/>
+              <w:right w:val="single" w:sz="4" w:space="0" w:color="auto"/>
+            </w:tcBorders>
+            <w:vAlign w:val="center"/>
+            <w:hideMark/>
+          </w:tcPr>
+          <w:p>
+            <w:pPr>
+              <w:rPr>
+                <w:rFonts w:ascii="Calibri" w:hAnsi="Calibri" w:cs="Calibri"/>
+                <w:b/>
+                <w:bCs/>
+              </w:rPr>
+            </w:pPr>
+            <w:r>
+              <w:rPr>
+                <w:rFonts w:ascii="Calibri" w:hAnsi="Calibri" w:cs="Calibri"/>
+                <w:b/>
+                <w:bCs/>
+              </w:rPr>
+              <w:t>How to Open in Python</w:t>
+            </w:r>
+          </w:p>
+        </w:tc>
+      </w:tr>
       <w:tr>
         <w:trPr>
           <w:tblCellSpacing w:w="15" w:type="dxa"/>
@@ -2862,6 +2958,10 @@
         <w:tc>
           <w:tcPr>
             <w:tcW w:w="0" w:type="auto"/>
+            <w:tcBorders>
+              <w:left w:val="single" w:sz="4" w:space="0" w:color="auto"/>
+              <w:bottom w:val="single" w:sz="4" w:space="0" w:color="auto"/>
+            </w:tcBorders>
             <w:vAlign w:val="center"/>
             <w:hideMark/>
           </w:tcPr>
@@ -2869,24 +2969,1762 @@
             <w:pPr>
               <w:rPr>
                 <w:rFonts w:ascii="Calibri" w:hAnsi="Calibri" w:cs="Calibri"/>
-                <w:sz w:val="20"/>
-                <w:szCs w:val="20"/>
               </w:rPr>
             </w:pPr>
+            <w:r>
+              <w:rPr>
+                <w:rFonts w:ascii="Calibri" w:hAnsi="Calibri" w:cs="Calibri"/>
+                <w:b/>
+                <w:bCs/>
+              </w:rPr>
+              <w:t>bom.movie_gross.csv.gz</w:t>
+            </w:r>
+          </w:p>
+        </w:tc>
+        <w:tc>
+          <w:tcPr>
+            <w:tcW w:w="0" w:type="auto"/>
+            <w:tcBorders>
+              <w:left w:val="single" w:sz="4" w:space="0" w:color="auto"/>
+              <w:bottom w:val="single" w:sz="4" w:space="0" w:color="auto"/>
+            </w:tcBorders>
+            <w:vAlign w:val="center"/>
+            <w:hideMark/>
+          </w:tcPr>
+          <w:p>
+            <w:pPr>
+              <w:rPr>
+                <w:rFonts w:ascii="Calibri" w:hAnsi="Calibri" w:cs="Calibri"/>
+              </w:rPr>
+            </w:pPr>
+            <w:r>
+              <w:rPr>
+                <w:rFonts w:ascii="Calibri" w:hAnsi="Calibri" w:cs="Calibri"/>
+              </w:rPr>
+              <w:t>Compressed CSV (Box Office Mojo data)</w:t>
+            </w:r>
+          </w:p>
+        </w:tc>
+        <w:tc>
+          <w:tcPr>
+            <w:tcW w:w="0" w:type="auto"/>
+            <w:tcBorders>
+              <w:left w:val="single" w:sz="4" w:space="0" w:color="auto"/>
+              <w:bottom w:val="single" w:sz="4" w:space="0" w:color="auto"/>
+              <w:right w:val="single" w:sz="4" w:space="0" w:color="auto"/>
+            </w:tcBorders>
+            <w:vAlign w:val="center"/>
+            <w:hideMark/>
+          </w:tcPr>
+          <w:p>
+            <w:pPr>
+              <w:rPr>
+                <w:rFonts w:ascii="Calibri" w:hAnsi="Calibri" w:cs="Calibri"/>
+              </w:rPr>
+            </w:pPr>
+            <w:r>
+              <w:rPr>
+                <w:rFonts w:ascii="Calibri" w:hAnsi="Calibri" w:cs="Calibri"/>
+              </w:rPr>
+              <w:t xml:space="preserve">Use </w:t>
+            </w:r>
+            <w:proofErr w:type="spellStart"/>
+            <w:proofErr w:type="gramStart"/>
+            <w:r>
+              <w:rPr>
+                <w:rFonts w:ascii="Calibri" w:hAnsi="Calibri" w:cs="Calibri"/>
+              </w:rPr>
+              <w:t>pd.read</w:t>
+            </w:r>
+            <w:proofErr w:type="gramEnd"/>
+            <w:r>
+              <w:rPr>
+                <w:rFonts w:ascii="Calibri" w:hAnsi="Calibri" w:cs="Calibri"/>
+              </w:rPr>
+              <w:t>_csv</w:t>
+            </w:r>
+            <w:proofErr w:type="spellEnd"/>
+            <w:r>
+              <w:rPr>
+                <w:rFonts w:ascii="Calibri" w:hAnsi="Calibri" w:cs="Calibri"/>
+              </w:rPr>
+              <w:t>("bom.movie_gross.csv.gz")</w:t>
+            </w:r>
+          </w:p>
+        </w:tc>
+      </w:tr>
+      <w:tr>
+        <w:trPr>
+          <w:tblCellSpacing w:w="15" w:type="dxa"/>
+        </w:trPr>
+        <w:tc>
+          <w:tcPr>
+            <w:tcW w:w="0" w:type="auto"/>
+            <w:tcBorders>
+              <w:left w:val="single" w:sz="4" w:space="0" w:color="auto"/>
+            </w:tcBorders>
+            <w:vAlign w:val="center"/>
+            <w:hideMark/>
+          </w:tcPr>
+          <w:p>
+            <w:pPr>
+              <w:rPr>
+                <w:rFonts w:ascii="Calibri" w:hAnsi="Calibri" w:cs="Calibri"/>
+              </w:rPr>
+            </w:pPr>
+            <w:r>
+              <w:rPr>
+                <w:rFonts w:ascii="Calibri" w:hAnsi="Calibri" w:cs="Calibri"/>
+                <w:b/>
+                <w:bCs/>
+              </w:rPr>
+              <w:t>im.db.zip</w:t>
+            </w:r>
+          </w:p>
+        </w:tc>
+        <w:tc>
+          <w:tcPr>
+            <w:tcW w:w="0" w:type="auto"/>
+            <w:tcBorders>
+              <w:left w:val="single" w:sz="4" w:space="0" w:color="auto"/>
+              <w:right w:val="single" w:sz="4" w:space="0" w:color="auto"/>
+            </w:tcBorders>
+            <w:vAlign w:val="center"/>
+            <w:hideMark/>
+          </w:tcPr>
+          <w:p>
+            <w:pPr>
+              <w:rPr>
+                <w:rFonts w:ascii="Calibri" w:hAnsi="Calibri" w:cs="Calibri"/>
+              </w:rPr>
+            </w:pPr>
+            <w:r>
+              <w:rPr>
+                <w:rFonts w:ascii="Calibri" w:hAnsi="Calibri" w:cs="Calibri"/>
+              </w:rPr>
+              <w:t>Zipped SQLite Database (IMDB data)</w:t>
+            </w:r>
+          </w:p>
+        </w:tc>
+        <w:tc>
+          <w:tcPr>
+            <w:tcW w:w="0" w:type="auto"/>
+            <w:tcBorders>
+              <w:left w:val="single" w:sz="4" w:space="0" w:color="auto"/>
+              <w:right w:val="single" w:sz="4" w:space="0" w:color="auto"/>
+            </w:tcBorders>
+            <w:vAlign w:val="center"/>
+            <w:hideMark/>
+          </w:tcPr>
+          <w:p>
+            <w:pPr>
+              <w:rPr>
+                <w:rFonts w:ascii="Calibri" w:hAnsi="Calibri" w:cs="Calibri"/>
+              </w:rPr>
+            </w:pPr>
+            <w:r>
+              <w:rPr>
+                <w:rFonts w:ascii="Calibri" w:hAnsi="Calibri" w:cs="Calibri"/>
+              </w:rPr>
+              <w:t>First unzip it → then use sqlite3.connect()</w:t>
+            </w:r>
+          </w:p>
+        </w:tc>
+      </w:tr>
+      <w:tr>
+        <w:trPr>
+          <w:tblCellSpacing w:w="15" w:type="dxa"/>
+        </w:trPr>
+        <w:tc>
+          <w:tcPr>
+            <w:tcW w:w="0" w:type="auto"/>
+            <w:tcBorders>
+              <w:top w:val="single" w:sz="4" w:space="0" w:color="auto"/>
+              <w:left w:val="single" w:sz="4" w:space="0" w:color="auto"/>
+              <w:bottom w:val="single" w:sz="4" w:space="0" w:color="auto"/>
+            </w:tcBorders>
+            <w:vAlign w:val="center"/>
+            <w:hideMark/>
+          </w:tcPr>
+          <w:p>
+            <w:pPr>
+              <w:rPr>
+                <w:rFonts w:ascii="Calibri" w:hAnsi="Calibri" w:cs="Calibri"/>
+              </w:rPr>
+            </w:pPr>
+            <w:r>
+              <w:rPr>
+                <w:rFonts w:ascii="Calibri" w:hAnsi="Calibri" w:cs="Calibri"/>
+                <w:b/>
+                <w:bCs/>
+              </w:rPr>
+              <w:t>rt.movie_info.tsv.gz</w:t>
+            </w:r>
+          </w:p>
+        </w:tc>
+        <w:tc>
+          <w:tcPr>
+            <w:tcW w:w="0" w:type="auto"/>
+            <w:tcBorders>
+              <w:top w:val="single" w:sz="4" w:space="0" w:color="auto"/>
+              <w:left w:val="single" w:sz="4" w:space="0" w:color="auto"/>
+              <w:bottom w:val="single" w:sz="4" w:space="0" w:color="auto"/>
+            </w:tcBorders>
+            <w:vAlign w:val="center"/>
+            <w:hideMark/>
+          </w:tcPr>
+          <w:p>
+            <w:pPr>
+              <w:rPr>
+                <w:rFonts w:ascii="Calibri" w:hAnsi="Calibri" w:cs="Calibri"/>
+              </w:rPr>
+            </w:pPr>
+            <w:r>
+              <w:rPr>
+                <w:rFonts w:ascii="Calibri" w:hAnsi="Calibri" w:cs="Calibri"/>
+              </w:rPr>
+              <w:t>Compressed TSV (Rotten Tomatoes movie info)</w:t>
+            </w:r>
+          </w:p>
+        </w:tc>
+        <w:tc>
+          <w:tcPr>
+            <w:tcW w:w="0" w:type="auto"/>
+            <w:tcBorders>
+              <w:top w:val="single" w:sz="4" w:space="0" w:color="auto"/>
+              <w:left w:val="single" w:sz="4" w:space="0" w:color="auto"/>
+              <w:bottom w:val="single" w:sz="4" w:space="0" w:color="auto"/>
+              <w:right w:val="single" w:sz="4" w:space="0" w:color="auto"/>
+            </w:tcBorders>
+            <w:vAlign w:val="center"/>
+            <w:hideMark/>
+          </w:tcPr>
+          <w:p>
+            <w:pPr>
+              <w:rPr>
+                <w:rFonts w:ascii="Calibri" w:hAnsi="Calibri" w:cs="Calibri"/>
+              </w:rPr>
+            </w:pPr>
+            <w:r>
+              <w:rPr>
+                <w:rFonts w:ascii="Calibri" w:hAnsi="Calibri" w:cs="Calibri"/>
+              </w:rPr>
+              <w:t xml:space="preserve">Use </w:t>
+            </w:r>
+            <w:proofErr w:type="spellStart"/>
+            <w:proofErr w:type="gramStart"/>
+            <w:r>
+              <w:rPr>
+                <w:rFonts w:ascii="Calibri" w:hAnsi="Calibri" w:cs="Calibri"/>
+              </w:rPr>
+              <w:t>pd.read</w:t>
+            </w:r>
+            <w:proofErr w:type="gramEnd"/>
+            <w:r>
+              <w:rPr>
+                <w:rFonts w:ascii="Calibri" w:hAnsi="Calibri" w:cs="Calibri"/>
+              </w:rPr>
+              <w:t>_csv</w:t>
+            </w:r>
+            <w:proofErr w:type="spellEnd"/>
+            <w:r>
+              <w:rPr>
+                <w:rFonts w:ascii="Calibri" w:hAnsi="Calibri" w:cs="Calibri"/>
+              </w:rPr>
+              <w:t xml:space="preserve">("rt.movie_info.tsv.gz", </w:t>
+            </w:r>
+            <w:proofErr w:type="spellStart"/>
+            <w:r>
+              <w:rPr>
+                <w:rFonts w:ascii="Calibri" w:hAnsi="Calibri" w:cs="Calibri"/>
+              </w:rPr>
+              <w:t>sep</w:t>
+            </w:r>
+            <w:proofErr w:type="spellEnd"/>
+            <w:r>
+              <w:rPr>
+                <w:rFonts w:ascii="Calibri" w:hAnsi="Calibri" w:cs="Calibri"/>
+              </w:rPr>
+              <w:t>="\t")</w:t>
+            </w:r>
+          </w:p>
+        </w:tc>
+      </w:tr>
+      <w:tr>
+        <w:trPr>
+          <w:tblCellSpacing w:w="15" w:type="dxa"/>
+        </w:trPr>
+        <w:tc>
+          <w:tcPr>
+            <w:tcW w:w="0" w:type="auto"/>
+            <w:tcBorders>
+              <w:left w:val="single" w:sz="4" w:space="0" w:color="auto"/>
+              <w:bottom w:val="single" w:sz="4" w:space="0" w:color="auto"/>
+            </w:tcBorders>
+            <w:vAlign w:val="center"/>
+            <w:hideMark/>
+          </w:tcPr>
+          <w:p>
+            <w:pPr>
+              <w:rPr>
+                <w:rFonts w:ascii="Calibri" w:hAnsi="Calibri" w:cs="Calibri"/>
+              </w:rPr>
+            </w:pPr>
+            <w:r>
+              <w:rPr>
+                <w:rFonts w:ascii="Calibri" w:hAnsi="Calibri" w:cs="Calibri"/>
+                <w:b/>
+                <w:bCs/>
+              </w:rPr>
+              <w:t>rt.reviews.tsv.gz</w:t>
+            </w:r>
+          </w:p>
+        </w:tc>
+        <w:tc>
+          <w:tcPr>
+            <w:tcW w:w="0" w:type="auto"/>
+            <w:tcBorders>
+              <w:left w:val="single" w:sz="4" w:space="0" w:color="auto"/>
+              <w:bottom w:val="single" w:sz="4" w:space="0" w:color="auto"/>
+            </w:tcBorders>
+            <w:vAlign w:val="center"/>
+            <w:hideMark/>
+          </w:tcPr>
+          <w:p>
+            <w:pPr>
+              <w:rPr>
+                <w:rFonts w:ascii="Calibri" w:hAnsi="Calibri" w:cs="Calibri"/>
+              </w:rPr>
+            </w:pPr>
+            <w:r>
+              <w:rPr>
+                <w:rFonts w:ascii="Calibri" w:hAnsi="Calibri" w:cs="Calibri"/>
+              </w:rPr>
+              <w:t>Compressed TSV (Rotten Tomatoes reviews)</w:t>
+            </w:r>
+          </w:p>
+        </w:tc>
+        <w:tc>
+          <w:tcPr>
+            <w:tcW w:w="0" w:type="auto"/>
+            <w:tcBorders>
+              <w:left w:val="single" w:sz="4" w:space="0" w:color="auto"/>
+              <w:bottom w:val="single" w:sz="4" w:space="0" w:color="auto"/>
+              <w:right w:val="single" w:sz="4" w:space="0" w:color="auto"/>
+            </w:tcBorders>
+            <w:vAlign w:val="center"/>
+            <w:hideMark/>
+          </w:tcPr>
+          <w:p>
+            <w:pPr>
+              <w:rPr>
+                <w:rFonts w:ascii="Calibri" w:hAnsi="Calibri" w:cs="Calibri"/>
+              </w:rPr>
+            </w:pPr>
+            <w:r>
+              <w:rPr>
+                <w:rFonts w:ascii="Calibri" w:hAnsi="Calibri" w:cs="Calibri"/>
+              </w:rPr>
+              <w:t xml:space="preserve">Use </w:t>
+            </w:r>
+            <w:proofErr w:type="spellStart"/>
+            <w:proofErr w:type="gramStart"/>
+            <w:r>
+              <w:rPr>
+                <w:rFonts w:ascii="Calibri" w:hAnsi="Calibri" w:cs="Calibri"/>
+              </w:rPr>
+              <w:t>pd.read</w:t>
+            </w:r>
+            <w:proofErr w:type="gramEnd"/>
+            <w:r>
+              <w:rPr>
+                <w:rFonts w:ascii="Calibri" w:hAnsi="Calibri" w:cs="Calibri"/>
+              </w:rPr>
+              <w:t>_csv</w:t>
+            </w:r>
+            <w:proofErr w:type="spellEnd"/>
+            <w:r>
+              <w:rPr>
+                <w:rFonts w:ascii="Calibri" w:hAnsi="Calibri" w:cs="Calibri"/>
+              </w:rPr>
+              <w:t xml:space="preserve">("rt.reviews.tsv.gz", </w:t>
+            </w:r>
+            <w:proofErr w:type="spellStart"/>
+            <w:r>
+              <w:rPr>
+                <w:rFonts w:ascii="Calibri" w:hAnsi="Calibri" w:cs="Calibri"/>
+              </w:rPr>
+              <w:t>sep</w:t>
+            </w:r>
+            <w:proofErr w:type="spellEnd"/>
+            <w:r>
+              <w:rPr>
+                <w:rFonts w:ascii="Calibri" w:hAnsi="Calibri" w:cs="Calibri"/>
+              </w:rPr>
+              <w:t>="\t")</w:t>
+            </w:r>
+          </w:p>
+        </w:tc>
+      </w:tr>
+      <w:tr>
+        <w:trPr>
+          <w:tblCellSpacing w:w="15" w:type="dxa"/>
+        </w:trPr>
+        <w:tc>
+          <w:tcPr>
+            <w:tcW w:w="0" w:type="auto"/>
+            <w:tcBorders>
+              <w:left w:val="single" w:sz="4" w:space="0" w:color="auto"/>
+            </w:tcBorders>
+            <w:vAlign w:val="center"/>
+            <w:hideMark/>
+          </w:tcPr>
+          <w:p>
+            <w:pPr>
+              <w:rPr>
+                <w:rFonts w:ascii="Calibri" w:hAnsi="Calibri" w:cs="Calibri"/>
+              </w:rPr>
+            </w:pPr>
+            <w:r>
+              <w:rPr>
+                <w:rFonts w:ascii="Calibri" w:hAnsi="Calibri" w:cs="Calibri"/>
+                <w:b/>
+                <w:bCs/>
+              </w:rPr>
+              <w:t>tmdb.movies.csv.gz</w:t>
+            </w:r>
+          </w:p>
+        </w:tc>
+        <w:tc>
+          <w:tcPr>
+            <w:tcW w:w="0" w:type="auto"/>
+            <w:tcBorders>
+              <w:left w:val="single" w:sz="4" w:space="0" w:color="auto"/>
+            </w:tcBorders>
+            <w:vAlign w:val="center"/>
+            <w:hideMark/>
+          </w:tcPr>
+          <w:p>
+            <w:pPr>
+              <w:rPr>
+                <w:rFonts w:ascii="Calibri" w:hAnsi="Calibri" w:cs="Calibri"/>
+              </w:rPr>
+            </w:pPr>
+            <w:r>
+              <w:rPr>
+                <w:rFonts w:ascii="Calibri" w:hAnsi="Calibri" w:cs="Calibri"/>
+              </w:rPr>
+              <w:t>Compressed CSV (</w:t>
+            </w:r>
+            <w:proofErr w:type="spellStart"/>
+            <w:r>
+              <w:rPr>
+                <w:rFonts w:ascii="Calibri" w:hAnsi="Calibri" w:cs="Calibri"/>
+              </w:rPr>
+              <w:t>TheMovieDB</w:t>
+            </w:r>
+            <w:proofErr w:type="spellEnd"/>
+            <w:r>
+              <w:rPr>
+                <w:rFonts w:ascii="Calibri" w:hAnsi="Calibri" w:cs="Calibri"/>
+              </w:rPr>
+              <w:t xml:space="preserve"> data)</w:t>
+            </w:r>
+          </w:p>
+        </w:tc>
+        <w:tc>
+          <w:tcPr>
+            <w:tcW w:w="0" w:type="auto"/>
+            <w:tcBorders>
+              <w:left w:val="single" w:sz="4" w:space="0" w:color="auto"/>
+              <w:right w:val="single" w:sz="4" w:space="0" w:color="auto"/>
+            </w:tcBorders>
+            <w:vAlign w:val="center"/>
+            <w:hideMark/>
+          </w:tcPr>
+          <w:p>
+            <w:pPr>
+              <w:rPr>
+                <w:rFonts w:ascii="Calibri" w:hAnsi="Calibri" w:cs="Calibri"/>
+              </w:rPr>
+            </w:pPr>
+            <w:r>
+              <w:rPr>
+                <w:rFonts w:ascii="Calibri" w:hAnsi="Calibri" w:cs="Calibri"/>
+              </w:rPr>
+              <w:t xml:space="preserve">Use </w:t>
+            </w:r>
+            <w:proofErr w:type="spellStart"/>
+            <w:proofErr w:type="gramStart"/>
+            <w:r>
+              <w:rPr>
+                <w:rFonts w:ascii="Calibri" w:hAnsi="Calibri" w:cs="Calibri"/>
+              </w:rPr>
+              <w:t>pd.read</w:t>
+            </w:r>
+            <w:proofErr w:type="gramEnd"/>
+            <w:r>
+              <w:rPr>
+                <w:rFonts w:ascii="Calibri" w:hAnsi="Calibri" w:cs="Calibri"/>
+              </w:rPr>
+              <w:t>_csv</w:t>
+            </w:r>
+            <w:proofErr w:type="spellEnd"/>
+            <w:r>
+              <w:rPr>
+                <w:rFonts w:ascii="Calibri" w:hAnsi="Calibri" w:cs="Calibri"/>
+              </w:rPr>
+              <w:t>("tmdb.movies.csv.gz")</w:t>
+            </w:r>
+          </w:p>
+        </w:tc>
+      </w:tr>
+      <w:tr>
+        <w:trPr>
+          <w:tblCellSpacing w:w="15" w:type="dxa"/>
+        </w:trPr>
+        <w:tc>
+          <w:tcPr>
+            <w:tcW w:w="0" w:type="auto"/>
+            <w:tcBorders>
+              <w:top w:val="single" w:sz="4" w:space="0" w:color="auto"/>
+              <w:left w:val="single" w:sz="4" w:space="0" w:color="auto"/>
+              <w:bottom w:val="single" w:sz="4" w:space="0" w:color="auto"/>
+            </w:tcBorders>
+            <w:vAlign w:val="center"/>
+            <w:hideMark/>
+          </w:tcPr>
+          <w:p>
+            <w:pPr>
+              <w:rPr>
+                <w:rFonts w:ascii="Calibri" w:hAnsi="Calibri" w:cs="Calibri"/>
+              </w:rPr>
+            </w:pPr>
+            <w:r>
+              <w:rPr>
+                <w:rFonts w:ascii="Calibri" w:hAnsi="Calibri" w:cs="Calibri"/>
+                <w:b/>
+                <w:bCs/>
+              </w:rPr>
+              <w:t>tn.movie_budgets.csv.gz</w:t>
+            </w:r>
+          </w:p>
+        </w:tc>
+        <w:tc>
+          <w:tcPr>
+            <w:tcW w:w="0" w:type="auto"/>
+            <w:tcBorders>
+              <w:top w:val="single" w:sz="4" w:space="0" w:color="auto"/>
+              <w:left w:val="single" w:sz="4" w:space="0" w:color="auto"/>
+              <w:bottom w:val="single" w:sz="4" w:space="0" w:color="auto"/>
+            </w:tcBorders>
+            <w:vAlign w:val="center"/>
+            <w:hideMark/>
+          </w:tcPr>
+          <w:p>
+            <w:pPr>
+              <w:rPr>
+                <w:rFonts w:ascii="Calibri" w:hAnsi="Calibri" w:cs="Calibri"/>
+              </w:rPr>
+            </w:pPr>
+            <w:r>
+              <w:rPr>
+                <w:rFonts w:ascii="Calibri" w:hAnsi="Calibri" w:cs="Calibri"/>
+              </w:rPr>
+              <w:t>Compressed CSV (The Numbers data)</w:t>
+            </w:r>
+          </w:p>
+        </w:tc>
+        <w:tc>
+          <w:tcPr>
+            <w:tcW w:w="0" w:type="auto"/>
+            <w:tcBorders>
+              <w:top w:val="single" w:sz="4" w:space="0" w:color="auto"/>
+              <w:left w:val="single" w:sz="4" w:space="0" w:color="auto"/>
+              <w:bottom w:val="single" w:sz="4" w:space="0" w:color="auto"/>
+              <w:right w:val="single" w:sz="4" w:space="0" w:color="auto"/>
+            </w:tcBorders>
+            <w:vAlign w:val="center"/>
+            <w:hideMark/>
+          </w:tcPr>
+          <w:p>
+            <w:pPr>
+              <w:rPr>
+                <w:rFonts w:ascii="Calibri" w:hAnsi="Calibri" w:cs="Calibri"/>
+              </w:rPr>
+            </w:pPr>
+            <w:r>
+              <w:rPr>
+                <w:rFonts w:ascii="Calibri" w:hAnsi="Calibri" w:cs="Calibri"/>
+              </w:rPr>
+              <w:t xml:space="preserve">Use </w:t>
+            </w:r>
+            <w:proofErr w:type="spellStart"/>
+            <w:proofErr w:type="gramStart"/>
+            <w:r>
+              <w:rPr>
+                <w:rFonts w:ascii="Calibri" w:hAnsi="Calibri" w:cs="Calibri"/>
+              </w:rPr>
+              <w:t>pd.read</w:t>
+            </w:r>
+            <w:proofErr w:type="gramEnd"/>
+            <w:r>
+              <w:rPr>
+                <w:rFonts w:ascii="Calibri" w:hAnsi="Calibri" w:cs="Calibri"/>
+              </w:rPr>
+              <w:t>_csv</w:t>
+            </w:r>
+            <w:proofErr w:type="spellEnd"/>
+            <w:r>
+              <w:rPr>
+                <w:rFonts w:ascii="Calibri" w:hAnsi="Calibri" w:cs="Calibri"/>
+              </w:rPr>
+              <w:t>("tn.movie_budgets.csv.gz")</w:t>
+            </w:r>
           </w:p>
         </w:tc>
       </w:tr>
     </w:tbl>
-    <w:p>
-      <w:pPr>
-        <w:rPr>
-          <w:rFonts w:ascii="Calibri" w:hAnsi="Calibri" w:cs="Calibri"/>
-          <w:vanish/>
-          <w:sz w:val="20"/>
-          <w:szCs w:val="20"/>
-        </w:rPr>
-      </w:pPr>
-    </w:p>
+    <w:p/>
+    <w:p/>
+    <w:p>
+      <w:pPr>
+        <w:pStyle w:val="Heading3"/>
+      </w:pPr>
+      <w:r>
+        <w:t>The numbers</w:t>
+      </w:r>
+    </w:p>
+    <w:p>
+      <w:r>
+        <w:t>https://chatgpt.com/c/68418e0a-bca8-8010-a481-10f6d0bdb037</w:t>
+      </w:r>
+    </w:p>
+    <w:p>
+      <w:r>
+        <w:pict w14:anchorId="7A660600">
+          <v:rect id="_x0000_i1079" style="width:0;height:1.5pt" o:hralign="center" o:hrstd="t" o:hr="t" fillcolor="#a0a0a0" stroked="f"/>
+        </w:pict>
+      </w:r>
+    </w:p>
+    <w:p>
+      <w:pPr>
+        <w:rPr>
+          <w:b/>
+          <w:bCs/>
+        </w:rPr>
+      </w:pPr>
+      <w:r>
+        <w:rPr>
+          <w:rFonts w:ascii="Segoe UI Emoji" w:hAnsi="Segoe UI Emoji" w:cs="Segoe UI Emoji"/>
+          <w:b/>
+          <w:bCs/>
+        </w:rPr>
+        <w:lastRenderedPageBreak/>
+        <w:t>🔍</w:t>
+      </w:r>
+      <w:r>
+        <w:rPr>
+          <w:b/>
+          <w:bCs/>
+        </w:rPr>
+        <w:t xml:space="preserve"> Step-by-Step Analysis Plan</w:t>
+      </w:r>
+    </w:p>
+    <w:p>
+      <w:r>
+        <w:pict w14:anchorId="37012669">
+          <v:rect id="_x0000_i1080" style="width:0;height:1.5pt" o:hralign="center" o:hrstd="t" o:hr="t" fillcolor="#a0a0a0" stroked="f"/>
+        </w:pict>
+      </w:r>
+    </w:p>
+    <w:p>
+      <w:pPr>
+        <w:rPr>
+          <w:b/>
+          <w:bCs/>
+        </w:rPr>
+      </w:pPr>
+      <w:r>
+        <w:rPr>
+          <w:rFonts w:ascii="Segoe UI Emoji" w:hAnsi="Segoe UI Emoji" w:cs="Segoe UI Emoji"/>
+          <w:b/>
+          <w:bCs/>
+        </w:rPr>
+        <w:t>✅</w:t>
+      </w:r>
+      <w:r>
+        <w:rPr>
+          <w:b/>
+          <w:bCs/>
+        </w:rPr>
+        <w:t xml:space="preserve"> Step 1: Clean the Data</w:t>
+      </w:r>
+    </w:p>
+    <w:p>
+      <w:r>
+        <w:t>You need to convert the dollar columns (</w:t>
+      </w:r>
+      <w:proofErr w:type="spellStart"/>
+      <w:r>
+        <w:t>production_budget</w:t>
+      </w:r>
+      <w:proofErr w:type="spellEnd"/>
+      <w:r>
+        <w:t xml:space="preserve">, </w:t>
+      </w:r>
+      <w:proofErr w:type="spellStart"/>
+      <w:r>
+        <w:t>domestic_gross</w:t>
+      </w:r>
+      <w:proofErr w:type="spellEnd"/>
+      <w:r>
+        <w:t xml:space="preserve">, </w:t>
+      </w:r>
+      <w:proofErr w:type="spellStart"/>
+      <w:r>
+        <w:t>worldwide_gross</w:t>
+      </w:r>
+      <w:proofErr w:type="spellEnd"/>
+      <w:r>
+        <w:t>) into numeric types for analysis:</w:t>
+      </w:r>
+    </w:p>
+    <w:p>
+      <w:r>
+        <w:t># Remove $ and commas, convert to int</w:t>
+      </w:r>
+    </w:p>
+    <w:p>
+      <w:proofErr w:type="spellStart"/>
+      <w:r>
+        <w:t>cols_to_clean</w:t>
+      </w:r>
+      <w:proofErr w:type="spellEnd"/>
+      <w:r>
+        <w:t xml:space="preserve"> = ['</w:t>
+      </w:r>
+      <w:proofErr w:type="spellStart"/>
+      <w:r>
+        <w:t>production_budget</w:t>
+      </w:r>
+      <w:proofErr w:type="spellEnd"/>
+      <w:r>
+        <w:t>', '</w:t>
+      </w:r>
+      <w:proofErr w:type="spellStart"/>
+      <w:r>
+        <w:t>domestic_gross</w:t>
+      </w:r>
+      <w:proofErr w:type="spellEnd"/>
+      <w:r>
+        <w:t>', '</w:t>
+      </w:r>
+      <w:proofErr w:type="spellStart"/>
+      <w:r>
+        <w:t>worldwide_gross</w:t>
+      </w:r>
+      <w:proofErr w:type="spellEnd"/>
+      <w:r>
+        <w:t>']</w:t>
+      </w:r>
+    </w:p>
+    <w:p>
+      <w:r>
+        <w:t xml:space="preserve">for col in </w:t>
+      </w:r>
+      <w:proofErr w:type="spellStart"/>
+      <w:r>
+        <w:t>cols_to_clean</w:t>
+      </w:r>
+      <w:proofErr w:type="spellEnd"/>
+      <w:r>
+        <w:t>:</w:t>
+      </w:r>
+    </w:p>
+    <w:p>
+      <w:r>
+        <w:t xml:space="preserve">    </w:t>
+      </w:r>
+      <w:proofErr w:type="spellStart"/>
+      <w:r>
+        <w:t>tn</w:t>
+      </w:r>
+      <w:proofErr w:type="spellEnd"/>
+      <w:r>
+        <w:t xml:space="preserve">[col] = </w:t>
+      </w:r>
+      <w:proofErr w:type="spellStart"/>
+      <w:r>
+        <w:t>tn</w:t>
+      </w:r>
+      <w:proofErr w:type="spellEnd"/>
+      <w:r>
+        <w:t>[col</w:t>
+      </w:r>
+      <w:proofErr w:type="gramStart"/>
+      <w:r>
+        <w:t>].replace</w:t>
+      </w:r>
+      <w:proofErr w:type="gramEnd"/>
+      <w:r>
+        <w:t>('[\$,]', '', regex=True).</w:t>
+      </w:r>
+      <w:proofErr w:type="spellStart"/>
+      <w:r>
+        <w:t>astype</w:t>
+      </w:r>
+      <w:proofErr w:type="spellEnd"/>
+      <w:r>
+        <w:t>(int)</w:t>
+      </w:r>
+    </w:p>
+    <w:p/>
+    <w:p>
+      <w:r>
+        <w:t xml:space="preserve"># Convert </w:t>
+      </w:r>
+      <w:proofErr w:type="spellStart"/>
+      <w:r>
+        <w:t>release_date</w:t>
+      </w:r>
+      <w:proofErr w:type="spellEnd"/>
+      <w:r>
+        <w:t xml:space="preserve"> to datetime</w:t>
+      </w:r>
+    </w:p>
+    <w:p>
+      <w:proofErr w:type="spellStart"/>
+      <w:r>
+        <w:t>tn</w:t>
+      </w:r>
+      <w:proofErr w:type="spellEnd"/>
+      <w:r>
+        <w:t>['</w:t>
+      </w:r>
+      <w:proofErr w:type="spellStart"/>
+      <w:r>
+        <w:t>release_date</w:t>
+      </w:r>
+      <w:proofErr w:type="spellEnd"/>
+      <w:r>
+        <w:t xml:space="preserve">'] = </w:t>
+      </w:r>
+      <w:proofErr w:type="spellStart"/>
+      <w:r>
+        <w:t>pd.to_datetime</w:t>
+      </w:r>
+      <w:proofErr w:type="spellEnd"/>
+      <w:r>
+        <w:t>(</w:t>
+      </w:r>
+      <w:proofErr w:type="spellStart"/>
+      <w:r>
+        <w:t>tn</w:t>
+      </w:r>
+      <w:proofErr w:type="spellEnd"/>
+      <w:r>
+        <w:t>['</w:t>
+      </w:r>
+      <w:proofErr w:type="spellStart"/>
+      <w:r>
+        <w:t>release_date</w:t>
+      </w:r>
+      <w:proofErr w:type="spellEnd"/>
+      <w:r>
+        <w:t>'])</w:t>
+      </w:r>
+    </w:p>
+    <w:p>
+      <w:r>
+        <w:pict w14:anchorId="422B6016">
+          <v:rect id="_x0000_i1081" style="width:0;height:1.5pt" o:hralign="center" o:hrstd="t" o:hr="t" fillcolor="#a0a0a0" stroked="f"/>
+        </w:pict>
+      </w:r>
+    </w:p>
+    <w:p>
+      <w:pPr>
+        <w:rPr>
+          <w:b/>
+          <w:bCs/>
+        </w:rPr>
+      </w:pPr>
+      <w:r>
+        <w:rPr>
+          <w:rFonts w:ascii="Segoe UI Emoji" w:hAnsi="Segoe UI Emoji" w:cs="Segoe UI Emoji"/>
+          <w:b/>
+          <w:bCs/>
+        </w:rPr>
+        <w:t>✅</w:t>
+      </w:r>
+      <w:r>
+        <w:rPr>
+          <w:b/>
+          <w:bCs/>
+        </w:rPr>
+        <w:t xml:space="preserve"> Step 2: Create Key Metrics</w:t>
+      </w:r>
+    </w:p>
+    <w:p>
+      <w:r>
+        <w:t xml:space="preserve">Add a </w:t>
+      </w:r>
+      <w:r>
+        <w:rPr>
+          <w:b/>
+          <w:bCs/>
+        </w:rPr>
+        <w:t>profit</w:t>
+      </w:r>
+      <w:r>
+        <w:t xml:space="preserve"> and </w:t>
+      </w:r>
+      <w:r>
+        <w:rPr>
+          <w:b/>
+          <w:bCs/>
+        </w:rPr>
+        <w:t>ROI (Return on Investment)</w:t>
+      </w:r>
+      <w:r>
+        <w:t xml:space="preserve"> column:</w:t>
+      </w:r>
+    </w:p>
+    <w:p>
+      <w:proofErr w:type="spellStart"/>
+      <w:r>
+        <w:t>tn</w:t>
+      </w:r>
+      <w:proofErr w:type="spellEnd"/>
+      <w:r>
+        <w:t xml:space="preserve">['profit'] = </w:t>
+      </w:r>
+      <w:proofErr w:type="spellStart"/>
+      <w:r>
+        <w:t>tn</w:t>
+      </w:r>
+      <w:proofErr w:type="spellEnd"/>
+      <w:r>
+        <w:t>['</w:t>
+      </w:r>
+      <w:proofErr w:type="spellStart"/>
+      <w:r>
+        <w:t>worldwide_gross</w:t>
+      </w:r>
+      <w:proofErr w:type="spellEnd"/>
+      <w:r>
+        <w:t xml:space="preserve">'] - </w:t>
+      </w:r>
+      <w:proofErr w:type="spellStart"/>
+      <w:r>
+        <w:t>tn</w:t>
+      </w:r>
+      <w:proofErr w:type="spellEnd"/>
+      <w:r>
+        <w:t>['</w:t>
+      </w:r>
+      <w:proofErr w:type="spellStart"/>
+      <w:r>
+        <w:t>production_budget</w:t>
+      </w:r>
+      <w:proofErr w:type="spellEnd"/>
+      <w:r>
+        <w:t>']</w:t>
+      </w:r>
+    </w:p>
+    <w:p>
+      <w:proofErr w:type="spellStart"/>
+      <w:r>
+        <w:t>tn</w:t>
+      </w:r>
+      <w:proofErr w:type="spellEnd"/>
+      <w:r>
+        <w:t>['</w:t>
+      </w:r>
+      <w:proofErr w:type="spellStart"/>
+      <w:r>
+        <w:t>roi</w:t>
+      </w:r>
+      <w:proofErr w:type="spellEnd"/>
+      <w:r>
+        <w:t xml:space="preserve">'] = </w:t>
+      </w:r>
+      <w:proofErr w:type="spellStart"/>
+      <w:r>
+        <w:t>tn</w:t>
+      </w:r>
+      <w:proofErr w:type="spellEnd"/>
+      <w:r>
+        <w:t xml:space="preserve">['profit'] / </w:t>
+      </w:r>
+      <w:proofErr w:type="spellStart"/>
+      <w:r>
+        <w:t>tn</w:t>
+      </w:r>
+      <w:proofErr w:type="spellEnd"/>
+      <w:r>
+        <w:t>['</w:t>
+      </w:r>
+      <w:proofErr w:type="spellStart"/>
+      <w:r>
+        <w:t>production_budget</w:t>
+      </w:r>
+      <w:proofErr w:type="spellEnd"/>
+      <w:r>
+        <w:t>']</w:t>
+      </w:r>
+    </w:p>
+    <w:p>
+      <w:r>
+        <w:pict w14:anchorId="151212F2">
+          <v:rect id="_x0000_i1082" style="width:0;height:1.5pt" o:hralign="center" o:hrstd="t" o:hr="t" fillcolor="#a0a0a0" stroked="f"/>
+        </w:pict>
+      </w:r>
+    </w:p>
+    <w:p>
+      <w:pPr>
+        <w:rPr>
+          <w:b/>
+          <w:bCs/>
+        </w:rPr>
+      </w:pPr>
+      <w:r>
+        <w:rPr>
+          <w:rFonts w:ascii="Segoe UI Emoji" w:hAnsi="Segoe UI Emoji" w:cs="Segoe UI Emoji"/>
+          <w:b/>
+          <w:bCs/>
+        </w:rPr>
+        <w:t>✅</w:t>
+      </w:r>
+      <w:r>
+        <w:rPr>
+          <w:b/>
+          <w:bCs/>
+        </w:rPr>
+        <w:t xml:space="preserve"> Step 3: Analyze Profitability by Budget Range</w:t>
+      </w:r>
+    </w:p>
+    <w:p>
+      <w:r>
+        <w:t>This helps address:</w:t>
+      </w:r>
+    </w:p>
+    <w:p>
+      <w:r>
+        <w:rPr>
+          <w:rFonts w:ascii="Segoe UI Emoji" w:hAnsi="Segoe UI Emoji" w:cs="Segoe UI Emoji"/>
+        </w:rPr>
+        <w:t>📌</w:t>
+      </w:r>
+      <w:r>
+        <w:t xml:space="preserve"> "Determine optimal budget ranges"</w:t>
+      </w:r>
+    </w:p>
+    <w:p>
+      <w:r>
+        <w:t xml:space="preserve">import </w:t>
+      </w:r>
+      <w:proofErr w:type="spellStart"/>
+      <w:proofErr w:type="gramStart"/>
+      <w:r>
+        <w:t>matplotlib.pyplot</w:t>
+      </w:r>
+      <w:proofErr w:type="spellEnd"/>
+      <w:proofErr w:type="gramEnd"/>
+      <w:r>
+        <w:t xml:space="preserve"> as </w:t>
+      </w:r>
+      <w:proofErr w:type="spellStart"/>
+      <w:r>
+        <w:t>plt</w:t>
+      </w:r>
+      <w:proofErr w:type="spellEnd"/>
+    </w:p>
+    <w:p>
+      <w:r>
+        <w:t xml:space="preserve">import seaborn as </w:t>
+      </w:r>
+      <w:proofErr w:type="spellStart"/>
+      <w:r>
+        <w:t>sns</w:t>
+      </w:r>
+      <w:proofErr w:type="spellEnd"/>
+    </w:p>
+    <w:p/>
+    <w:p>
+      <w:r>
+        <w:t># Create budget bins</w:t>
+      </w:r>
+    </w:p>
+    <w:p>
+      <w:r>
+        <w:t>bins = [0, 50e6, 100e6, 150e6, 200e6, 300e6, 500e6]</w:t>
+      </w:r>
+    </w:p>
+    <w:p>
+      <w:pPr>
+        <w:rPr>
+          <w:lang w:val="fr-CH"/>
+        </w:rPr>
+      </w:pPr>
+      <w:proofErr w:type="gramStart"/>
+      <w:r>
+        <w:rPr>
+          <w:lang w:val="fr-CH"/>
+        </w:rPr>
+        <w:t>labels</w:t>
+      </w:r>
+      <w:proofErr w:type="gramEnd"/>
+      <w:r>
+        <w:rPr>
+          <w:lang w:val="fr-CH"/>
+        </w:rPr>
+        <w:t xml:space="preserve"> = ['&lt;50M', '50-100M', '100-150M', '150-200M', '200-300M', '300M+']</w:t>
+      </w:r>
+    </w:p>
+    <w:p>
+      <w:proofErr w:type="spellStart"/>
+      <w:r>
+        <w:t>tn</w:t>
+      </w:r>
+      <w:proofErr w:type="spellEnd"/>
+      <w:r>
+        <w:t>['</w:t>
+      </w:r>
+      <w:proofErr w:type="spellStart"/>
+      <w:r>
+        <w:t>budget_range</w:t>
+      </w:r>
+      <w:proofErr w:type="spellEnd"/>
+      <w:r>
+        <w:t xml:space="preserve">'] = </w:t>
+      </w:r>
+      <w:proofErr w:type="spellStart"/>
+      <w:r>
+        <w:t>pd.cut</w:t>
+      </w:r>
+      <w:proofErr w:type="spellEnd"/>
+      <w:r>
+        <w:t>(</w:t>
+      </w:r>
+      <w:proofErr w:type="spellStart"/>
+      <w:r>
+        <w:t>tn</w:t>
+      </w:r>
+      <w:proofErr w:type="spellEnd"/>
+      <w:r>
+        <w:t>['</w:t>
+      </w:r>
+      <w:proofErr w:type="spellStart"/>
+      <w:r>
+        <w:t>production_budget</w:t>
+      </w:r>
+      <w:proofErr w:type="spellEnd"/>
+      <w:r>
+        <w:t>'], bins=bins, labels=labels)</w:t>
+      </w:r>
+    </w:p>
+    <w:p/>
+    <w:p>
+      <w:r>
+        <w:lastRenderedPageBreak/>
+        <w:t># Average ROI by budget range</w:t>
+      </w:r>
+    </w:p>
+    <w:p>
+      <w:proofErr w:type="spellStart"/>
+      <w:r>
+        <w:t>roi_by_budget</w:t>
+      </w:r>
+      <w:proofErr w:type="spellEnd"/>
+      <w:r>
+        <w:t xml:space="preserve"> = </w:t>
+      </w:r>
+      <w:proofErr w:type="gramStart"/>
+      <w:r>
+        <w:t>tn.groupby</w:t>
+      </w:r>
+      <w:proofErr w:type="gramEnd"/>
+      <w:r>
+        <w:t>('budget_range')['roi'].mean().sort_values(ascending=False)</w:t>
+      </w:r>
+    </w:p>
+    <w:p/>
+    <w:p>
+      <w:proofErr w:type="spellStart"/>
+      <w:r>
+        <w:t>roi_by_</w:t>
+      </w:r>
+      <w:proofErr w:type="gramStart"/>
+      <w:r>
+        <w:t>budget.plot</w:t>
+      </w:r>
+      <w:proofErr w:type="spellEnd"/>
+      <w:proofErr w:type="gramEnd"/>
+      <w:r>
+        <w:t xml:space="preserve">(kind='bar', title='Average ROI by Budget Range', </w:t>
+      </w:r>
+      <w:proofErr w:type="spellStart"/>
+      <w:r>
+        <w:t>ylabel</w:t>
+      </w:r>
+      <w:proofErr w:type="spellEnd"/>
+      <w:r>
+        <w:t>='ROI')</w:t>
+      </w:r>
+    </w:p>
+    <w:p>
+      <w:proofErr w:type="spellStart"/>
+      <w:proofErr w:type="gramStart"/>
+      <w:r>
+        <w:t>plt.tight</w:t>
+      </w:r>
+      <w:proofErr w:type="gramEnd"/>
+      <w:r>
+        <w:t>_layout</w:t>
+      </w:r>
+      <w:proofErr w:type="spellEnd"/>
+      <w:r>
+        <w:t>()</w:t>
+      </w:r>
+    </w:p>
+    <w:p>
+      <w:proofErr w:type="spellStart"/>
+      <w:proofErr w:type="gramStart"/>
+      <w:r>
+        <w:t>plt.show</w:t>
+      </w:r>
+      <w:proofErr w:type="spellEnd"/>
+      <w:proofErr w:type="gramEnd"/>
+      <w:r>
+        <w:t>()</w:t>
+      </w:r>
+    </w:p>
+    <w:p>
+      <w:r>
+        <w:pict w14:anchorId="716D976B">
+          <v:rect id="_x0000_i1083" style="width:0;height:1.5pt" o:hralign="center" o:hrstd="t" o:hr="t" fillcolor="#a0a0a0" stroked="f"/>
+        </w:pict>
+      </w:r>
+    </w:p>
+    <w:p>
+      <w:pPr>
+        <w:rPr>
+          <w:b/>
+          <w:bCs/>
+        </w:rPr>
+      </w:pPr>
+      <w:r>
+        <w:rPr>
+          <w:rFonts w:ascii="Segoe UI Emoji" w:hAnsi="Segoe UI Emoji" w:cs="Segoe UI Emoji"/>
+          <w:b/>
+          <w:bCs/>
+        </w:rPr>
+        <w:t>✅</w:t>
+      </w:r>
+      <w:r>
+        <w:rPr>
+          <w:b/>
+          <w:bCs/>
+        </w:rPr>
+        <w:t xml:space="preserve"> Step 4: Analyze Seasonality of Release</w:t>
+      </w:r>
+    </w:p>
+    <w:p>
+      <w:r>
+        <w:t>This helps answer:</w:t>
+      </w:r>
+    </w:p>
+    <w:p>
+      <w:r>
+        <w:rPr>
+          <w:rFonts w:ascii="Segoe UI Emoji" w:hAnsi="Segoe UI Emoji" w:cs="Segoe UI Emoji"/>
+        </w:rPr>
+        <w:t>📌</w:t>
+      </w:r>
+      <w:r>
+        <w:t xml:space="preserve"> "Strategize release timings"</w:t>
+      </w:r>
+    </w:p>
+    <w:p>
+      <w:r>
+        <w:t># Extract release month</w:t>
+      </w:r>
+    </w:p>
+    <w:p>
+      <w:proofErr w:type="spellStart"/>
+      <w:r>
+        <w:t>tn</w:t>
+      </w:r>
+      <w:proofErr w:type="spellEnd"/>
+      <w:r>
+        <w:t>['</w:t>
+      </w:r>
+      <w:proofErr w:type="spellStart"/>
+      <w:r>
+        <w:t>release_month</w:t>
+      </w:r>
+      <w:proofErr w:type="spellEnd"/>
+      <w:r>
+        <w:t xml:space="preserve">'] = </w:t>
+      </w:r>
+      <w:proofErr w:type="spellStart"/>
+      <w:r>
+        <w:t>tn</w:t>
+      </w:r>
+      <w:proofErr w:type="spellEnd"/>
+      <w:r>
+        <w:t>['</w:t>
+      </w:r>
+      <w:proofErr w:type="spellStart"/>
+      <w:r>
+        <w:t>release_date</w:t>
+      </w:r>
+      <w:proofErr w:type="spellEnd"/>
+      <w:r>
+        <w:t>'].</w:t>
+      </w:r>
+      <w:proofErr w:type="spellStart"/>
+      <w:proofErr w:type="gramStart"/>
+      <w:r>
+        <w:t>dt.month</w:t>
+      </w:r>
+      <w:proofErr w:type="gramEnd"/>
+      <w:r>
+        <w:t>_name</w:t>
+      </w:r>
+      <w:proofErr w:type="spellEnd"/>
+      <w:r>
+        <w:t>()</w:t>
+      </w:r>
+    </w:p>
+    <w:p/>
+    <w:p>
+      <w:r>
+        <w:t># Average worldwide gross by month</w:t>
+      </w:r>
+    </w:p>
+    <w:p>
+      <w:proofErr w:type="spellStart"/>
+      <w:r>
+        <w:t>monthly_avg</w:t>
+      </w:r>
+      <w:proofErr w:type="spellEnd"/>
+      <w:r>
+        <w:t xml:space="preserve"> = </w:t>
+      </w:r>
+      <w:proofErr w:type="gramStart"/>
+      <w:r>
+        <w:t>tn.groupby</w:t>
+      </w:r>
+      <w:proofErr w:type="gramEnd"/>
+      <w:r>
+        <w:t>('release_month')['worldwide_gross'].mean().sort_values(ascending=False)</w:t>
+      </w:r>
+    </w:p>
+    <w:p/>
+    <w:p>
+      <w:proofErr w:type="spellStart"/>
+      <w:r>
+        <w:t>monthly_</w:t>
+      </w:r>
+      <w:proofErr w:type="gramStart"/>
+      <w:r>
+        <w:t>avg.plot</w:t>
+      </w:r>
+      <w:proofErr w:type="spellEnd"/>
+      <w:proofErr w:type="gramEnd"/>
+      <w:r>
+        <w:t>(kind='bar', title='Avg Worldwide Gross by Release Month')</w:t>
+      </w:r>
+    </w:p>
+    <w:p>
+      <w:proofErr w:type="spellStart"/>
+      <w:proofErr w:type="gramStart"/>
+      <w:r>
+        <w:t>plt.ylabel</w:t>
+      </w:r>
+      <w:proofErr w:type="spellEnd"/>
+      <w:proofErr w:type="gramEnd"/>
+      <w:r>
+        <w:t>('Average Worldwide Gross ($)')</w:t>
+      </w:r>
+    </w:p>
+    <w:p>
+      <w:proofErr w:type="spellStart"/>
+      <w:proofErr w:type="gramStart"/>
+      <w:r>
+        <w:t>plt.tight</w:t>
+      </w:r>
+      <w:proofErr w:type="gramEnd"/>
+      <w:r>
+        <w:t>_layout</w:t>
+      </w:r>
+      <w:proofErr w:type="spellEnd"/>
+      <w:r>
+        <w:t>()</w:t>
+      </w:r>
+    </w:p>
+    <w:p>
+      <w:proofErr w:type="spellStart"/>
+      <w:proofErr w:type="gramStart"/>
+      <w:r>
+        <w:t>plt.show</w:t>
+      </w:r>
+      <w:proofErr w:type="spellEnd"/>
+      <w:proofErr w:type="gramEnd"/>
+      <w:r>
+        <w:t>()</w:t>
+      </w:r>
+    </w:p>
+    <w:p>
+      <w:r>
+        <w:pict w14:anchorId="1456C4FB">
+          <v:rect id="_x0000_i1084" style="width:0;height:1.5pt" o:hralign="center" o:hrstd="t" o:hr="t" fillcolor="#a0a0a0" stroked="f"/>
+        </w:pict>
+      </w:r>
+    </w:p>
+    <w:p>
+      <w:pPr>
+        <w:rPr>
+          <w:b/>
+          <w:bCs/>
+        </w:rPr>
+      </w:pPr>
+      <w:r>
+        <w:rPr>
+          <w:rFonts w:ascii="Segoe UI Emoji" w:hAnsi="Segoe UI Emoji" w:cs="Segoe UI Emoji"/>
+          <w:b/>
+          <w:bCs/>
+        </w:rPr>
+        <w:t>✅</w:t>
+      </w:r>
+      <w:r>
+        <w:rPr>
+          <w:b/>
+          <w:bCs/>
+        </w:rPr>
+        <w:t xml:space="preserve"> Step 5: Join with Genre and Rating Data (Optional but Valuable)</w:t>
+      </w:r>
+    </w:p>
+    <w:p>
+      <w:r>
+        <w:t xml:space="preserve">If you have access to IMDB or </w:t>
+      </w:r>
+      <w:proofErr w:type="spellStart"/>
+      <w:r>
+        <w:t>TMDb</w:t>
+      </w:r>
+      <w:proofErr w:type="spellEnd"/>
+      <w:r>
+        <w:t xml:space="preserve"> data with genres and ratings:</w:t>
+      </w:r>
+    </w:p>
+    <w:p>
+      <w:pPr>
+        <w:numPr>
+          <w:ilvl w:val="0"/>
+          <w:numId w:val="26"/>
+        </w:numPr>
+      </w:pPr>
+      <w:r>
+        <w:t xml:space="preserve">Merge with this </w:t>
+      </w:r>
+      <w:proofErr w:type="spellStart"/>
+      <w:r>
+        <w:t>tn</w:t>
+      </w:r>
+      <w:proofErr w:type="spellEnd"/>
+      <w:r>
+        <w:t xml:space="preserve"> dataset on movie name and release year.</w:t>
+      </w:r>
+    </w:p>
+    <w:p>
+      <w:pPr>
+        <w:numPr>
+          <w:ilvl w:val="0"/>
+          <w:numId w:val="26"/>
+        </w:numPr>
+      </w:pPr>
+      <w:r>
+        <w:t xml:space="preserve">Then analyze profitability or ROI by </w:t>
+      </w:r>
+      <w:r>
+        <w:rPr>
+          <w:b/>
+          <w:bCs/>
+        </w:rPr>
+        <w:t>genre</w:t>
+      </w:r>
+      <w:r>
+        <w:t xml:space="preserve"> and </w:t>
+      </w:r>
+      <w:r>
+        <w:rPr>
+          <w:b/>
+          <w:bCs/>
+        </w:rPr>
+        <w:t>rating</w:t>
+      </w:r>
+      <w:r>
+        <w:t>:</w:t>
+      </w:r>
+    </w:p>
+    <w:p>
+      <w:r>
+        <w:t># Example</w:t>
+      </w:r>
+    </w:p>
+    <w:p>
+      <w:proofErr w:type="spellStart"/>
+      <w:r>
+        <w:t>roi_by_genre</w:t>
+      </w:r>
+      <w:proofErr w:type="spellEnd"/>
+      <w:r>
+        <w:t xml:space="preserve"> = merged_</w:t>
+      </w:r>
+      <w:proofErr w:type="gramStart"/>
+      <w:r>
+        <w:t>df.groupby</w:t>
+      </w:r>
+      <w:proofErr w:type="gramEnd"/>
+      <w:r>
+        <w:t>('genre')['roi'].mean().sort_values(ascending=False)</w:t>
+      </w:r>
+    </w:p>
+    <w:p>
+      <w:proofErr w:type="spellStart"/>
+      <w:r>
+        <w:t>roi_by_</w:t>
+      </w:r>
+      <w:proofErr w:type="gramStart"/>
+      <w:r>
+        <w:t>genre.plot</w:t>
+      </w:r>
+      <w:proofErr w:type="spellEnd"/>
+      <w:proofErr w:type="gramEnd"/>
+      <w:r>
+        <w:t>(kind='bar')</w:t>
+      </w:r>
+    </w:p>
+    <w:p>
+      <w:r>
+        <w:lastRenderedPageBreak/>
+        <w:pict w14:anchorId="5FCF943E">
+          <v:rect id="_x0000_i1085" style="width:0;height:1.5pt" o:hralign="center" o:hrstd="t" o:hr="t" fillcolor="#a0a0a0" stroked="f"/>
+        </w:pict>
+      </w:r>
+    </w:p>
+    <w:p>
+      <w:pPr>
+        <w:rPr>
+          <w:b/>
+          <w:bCs/>
+        </w:rPr>
+      </w:pPr>
+      <w:r>
+        <w:rPr>
+          <w:rFonts w:ascii="Segoe UI Emoji" w:hAnsi="Segoe UI Emoji" w:cs="Segoe UI Emoji"/>
+          <w:b/>
+          <w:bCs/>
+        </w:rPr>
+        <w:t>✅</w:t>
+      </w:r>
+      <w:r>
+        <w:rPr>
+          <w:b/>
+          <w:bCs/>
+        </w:rPr>
+        <w:t xml:space="preserve"> Step 6: Build Recommendation Summary</w:t>
+      </w:r>
+    </w:p>
+    <w:p>
+      <w:r>
+        <w:t>Use your findings to make recommendations like:</w:t>
+      </w:r>
+    </w:p>
+    <w:p>
+      <w:pPr>
+        <w:numPr>
+          <w:ilvl w:val="0"/>
+          <w:numId w:val="27"/>
+        </w:numPr>
+      </w:pPr>
+      <w:r>
+        <w:t xml:space="preserve">Best </w:t>
+      </w:r>
+      <w:r>
+        <w:rPr>
+          <w:b/>
+          <w:bCs/>
+        </w:rPr>
+        <w:t>budget ranges</w:t>
+      </w:r>
+      <w:r>
+        <w:t xml:space="preserve"> for strong ROI</w:t>
+      </w:r>
+    </w:p>
+    <w:p>
+      <w:pPr>
+        <w:numPr>
+          <w:ilvl w:val="0"/>
+          <w:numId w:val="27"/>
+        </w:numPr>
+      </w:pPr>
+      <w:r>
+        <w:t xml:space="preserve">Best </w:t>
+      </w:r>
+      <w:r>
+        <w:rPr>
+          <w:b/>
+          <w:bCs/>
+        </w:rPr>
+        <w:t>months</w:t>
+      </w:r>
+      <w:r>
+        <w:t xml:space="preserve"> for release</w:t>
+      </w:r>
+    </w:p>
+    <w:p>
+      <w:pPr>
+        <w:numPr>
+          <w:ilvl w:val="0"/>
+          <w:numId w:val="27"/>
+        </w:numPr>
+      </w:pPr>
+      <w:r>
+        <w:t xml:space="preserve">Most </w:t>
+      </w:r>
+      <w:r>
+        <w:rPr>
+          <w:b/>
+          <w:bCs/>
+        </w:rPr>
+        <w:t>profitable genres</w:t>
+      </w:r>
+      <w:r>
+        <w:t xml:space="preserve"> (if genre data added)</w:t>
+      </w:r>
+    </w:p>
+    <w:p>
+      <w:pPr>
+        <w:numPr>
+          <w:ilvl w:val="0"/>
+          <w:numId w:val="27"/>
+        </w:numPr>
+      </w:pPr>
+      <w:r>
+        <w:t xml:space="preserve">Average expected </w:t>
+      </w:r>
+      <w:r>
+        <w:rPr>
+          <w:b/>
+          <w:bCs/>
+        </w:rPr>
+        <w:t>ROI or profit</w:t>
+      </w:r>
+      <w:r>
+        <w:t xml:space="preserve"> based on spending levels</w:t>
+      </w:r>
+    </w:p>
+    <w:p>
+      <w:r>
+        <w:pict w14:anchorId="3976FE2B">
+          <v:rect id="_x0000_i1086" style="width:0;height:1.5pt" o:hralign="center" o:hrstd="t" o:hr="t" fillcolor="#a0a0a0" stroked="f"/>
+        </w:pict>
+      </w:r>
+    </w:p>
+    <w:p>
+      <w:pPr>
+        <w:rPr>
+          <w:b/>
+          <w:bCs/>
+        </w:rPr>
+      </w:pPr>
+      <w:r>
+        <w:rPr>
+          <w:rFonts w:ascii="Segoe UI Emoji" w:hAnsi="Segoe UI Emoji" w:cs="Segoe UI Emoji"/>
+          <w:b/>
+          <w:bCs/>
+        </w:rPr>
+        <w:t>✨</w:t>
+      </w:r>
+      <w:r>
+        <w:rPr>
+          <w:b/>
+          <w:bCs/>
+        </w:rPr>
+        <w:t xml:space="preserve"> Bonus Ideas</w:t>
+      </w:r>
+    </w:p>
+    <w:p>
+      <w:pPr>
+        <w:numPr>
+          <w:ilvl w:val="0"/>
+          <w:numId w:val="28"/>
+        </w:numPr>
+      </w:pPr>
+      <w:r>
+        <w:t xml:space="preserve">Identify </w:t>
+      </w:r>
+      <w:r>
+        <w:rPr>
+          <w:b/>
+          <w:bCs/>
+        </w:rPr>
+        <w:t>outliers</w:t>
+      </w:r>
+      <w:r>
+        <w:t>: Movies that lost a lot of money despite big budgets (bad investments).</w:t>
+      </w:r>
+    </w:p>
+    <w:p>
+      <w:pPr>
+        <w:numPr>
+          <w:ilvl w:val="0"/>
+          <w:numId w:val="28"/>
+        </w:numPr>
+      </w:pPr>
+      <w:r>
+        <w:t xml:space="preserve">Use regression to </w:t>
+      </w:r>
+      <w:r>
+        <w:rPr>
+          <w:b/>
+          <w:bCs/>
+        </w:rPr>
+        <w:t>predict profitability</w:t>
+      </w:r>
+      <w:r>
+        <w:t xml:space="preserve"> based on budget, release month, and genre.</w:t>
+      </w:r>
+    </w:p>
+    <w:p>
+      <w:pPr>
+        <w:numPr>
+          <w:ilvl w:val="0"/>
+          <w:numId w:val="28"/>
+        </w:numPr>
+      </w:pPr>
+      <w:r>
+        <w:t>Use clustering to group movies with similar financial profiles.</w:t>
+      </w:r>
+    </w:p>
+    <w:p>
+      <w:r>
+        <w:pict w14:anchorId="250183D3">
+          <v:rect id="_x0000_i1087" style="width:0;height:1.5pt" o:hralign="center" o:hrstd="t" o:hr="t" fillcolor="#a0a0a0" stroked="f"/>
+        </w:pict>
+      </w:r>
+    </w:p>
+    <w:p>
+      <w:r>
+        <w:t>Let me know if you'd like help merging the genre/rating data or running a specific analysis.</w:t>
+      </w:r>
+    </w:p>
+    <w:p/>
+    <w:p/>
     <w:p/>
     <w:sectPr>
       <w:pgSz w:w="12240" w:h="15840"/>
@@ -3813,6 +5651,304 @@
     </w:lvl>
   </w:abstractNum>
   <w:abstractNum w:abstractNumId="6" w15:restartNumberingAfterBreak="0">
+    <w:nsid w:val="18E54ADA"/>
+    <w:multiLevelType w:val="multilevel"/>
+    <w:tmpl w:val="A0C4F428"/>
+    <w:lvl w:ilvl="0">
+      <w:start w:val="1"/>
+      <w:numFmt w:val="bullet"/>
+      <w:lvlText w:val=""/>
+      <w:lvlJc w:val="left"/>
+      <w:pPr>
+        <w:tabs>
+          <w:tab w:val="num" w:pos="720"/>
+        </w:tabs>
+        <w:ind w:left="720" w:hanging="360"/>
+      </w:pPr>
+      <w:rPr>
+        <w:rFonts w:ascii="Symbol" w:hAnsi="Symbol" w:hint="default"/>
+        <w:sz w:val="20"/>
+      </w:rPr>
+    </w:lvl>
+    <w:lvl w:ilvl="1" w:tentative="1">
+      <w:start w:val="1"/>
+      <w:numFmt w:val="bullet"/>
+      <w:lvlText w:val="o"/>
+      <w:lvlJc w:val="left"/>
+      <w:pPr>
+        <w:tabs>
+          <w:tab w:val="num" w:pos="1440"/>
+        </w:tabs>
+        <w:ind w:left="1440" w:hanging="360"/>
+      </w:pPr>
+      <w:rPr>
+        <w:rFonts w:ascii="Courier New" w:hAnsi="Courier New" w:hint="default"/>
+        <w:sz w:val="20"/>
+      </w:rPr>
+    </w:lvl>
+    <w:lvl w:ilvl="2" w:tentative="1">
+      <w:start w:val="1"/>
+      <w:numFmt w:val="bullet"/>
+      <w:lvlText w:val=""/>
+      <w:lvlJc w:val="left"/>
+      <w:pPr>
+        <w:tabs>
+          <w:tab w:val="num" w:pos="2160"/>
+        </w:tabs>
+        <w:ind w:left="2160" w:hanging="360"/>
+      </w:pPr>
+      <w:rPr>
+        <w:rFonts w:ascii="Wingdings" w:hAnsi="Wingdings" w:hint="default"/>
+        <w:sz w:val="20"/>
+      </w:rPr>
+    </w:lvl>
+    <w:lvl w:ilvl="3" w:tentative="1">
+      <w:start w:val="1"/>
+      <w:numFmt w:val="bullet"/>
+      <w:lvlText w:val=""/>
+      <w:lvlJc w:val="left"/>
+      <w:pPr>
+        <w:tabs>
+          <w:tab w:val="num" w:pos="2880"/>
+        </w:tabs>
+        <w:ind w:left="2880" w:hanging="360"/>
+      </w:pPr>
+      <w:rPr>
+        <w:rFonts w:ascii="Wingdings" w:hAnsi="Wingdings" w:hint="default"/>
+        <w:sz w:val="20"/>
+      </w:rPr>
+    </w:lvl>
+    <w:lvl w:ilvl="4" w:tentative="1">
+      <w:start w:val="1"/>
+      <w:numFmt w:val="bullet"/>
+      <w:lvlText w:val=""/>
+      <w:lvlJc w:val="left"/>
+      <w:pPr>
+        <w:tabs>
+          <w:tab w:val="num" w:pos="3600"/>
+        </w:tabs>
+        <w:ind w:left="3600" w:hanging="360"/>
+      </w:pPr>
+      <w:rPr>
+        <w:rFonts w:ascii="Wingdings" w:hAnsi="Wingdings" w:hint="default"/>
+        <w:sz w:val="20"/>
+      </w:rPr>
+    </w:lvl>
+    <w:lvl w:ilvl="5" w:tentative="1">
+      <w:start w:val="1"/>
+      <w:numFmt w:val="bullet"/>
+      <w:lvlText w:val=""/>
+      <w:lvlJc w:val="left"/>
+      <w:pPr>
+        <w:tabs>
+          <w:tab w:val="num" w:pos="4320"/>
+        </w:tabs>
+        <w:ind w:left="4320" w:hanging="360"/>
+      </w:pPr>
+      <w:rPr>
+        <w:rFonts w:ascii="Wingdings" w:hAnsi="Wingdings" w:hint="default"/>
+        <w:sz w:val="20"/>
+      </w:rPr>
+    </w:lvl>
+    <w:lvl w:ilvl="6" w:tentative="1">
+      <w:start w:val="1"/>
+      <w:numFmt w:val="bullet"/>
+      <w:lvlText w:val=""/>
+      <w:lvlJc w:val="left"/>
+      <w:pPr>
+        <w:tabs>
+          <w:tab w:val="num" w:pos="5040"/>
+        </w:tabs>
+        <w:ind w:left="5040" w:hanging="360"/>
+      </w:pPr>
+      <w:rPr>
+        <w:rFonts w:ascii="Wingdings" w:hAnsi="Wingdings" w:hint="default"/>
+        <w:sz w:val="20"/>
+      </w:rPr>
+    </w:lvl>
+    <w:lvl w:ilvl="7" w:tentative="1">
+      <w:start w:val="1"/>
+      <w:numFmt w:val="bullet"/>
+      <w:lvlText w:val=""/>
+      <w:lvlJc w:val="left"/>
+      <w:pPr>
+        <w:tabs>
+          <w:tab w:val="num" w:pos="5760"/>
+        </w:tabs>
+        <w:ind w:left="5760" w:hanging="360"/>
+      </w:pPr>
+      <w:rPr>
+        <w:rFonts w:ascii="Wingdings" w:hAnsi="Wingdings" w:hint="default"/>
+        <w:sz w:val="20"/>
+      </w:rPr>
+    </w:lvl>
+    <w:lvl w:ilvl="8" w:tentative="1">
+      <w:start w:val="1"/>
+      <w:numFmt w:val="bullet"/>
+      <w:lvlText w:val=""/>
+      <w:lvlJc w:val="left"/>
+      <w:pPr>
+        <w:tabs>
+          <w:tab w:val="num" w:pos="6480"/>
+        </w:tabs>
+        <w:ind w:left="6480" w:hanging="360"/>
+      </w:pPr>
+      <w:rPr>
+        <w:rFonts w:ascii="Wingdings" w:hAnsi="Wingdings" w:hint="default"/>
+        <w:sz w:val="20"/>
+      </w:rPr>
+    </w:lvl>
+  </w:abstractNum>
+  <w:abstractNum w:abstractNumId="7" w15:restartNumberingAfterBreak="0">
+    <w:nsid w:val="1B0F4B6E"/>
+    <w:multiLevelType w:val="multilevel"/>
+    <w:tmpl w:val="DE248D22"/>
+    <w:lvl w:ilvl="0">
+      <w:start w:val="1"/>
+      <w:numFmt w:val="bullet"/>
+      <w:lvlText w:val=""/>
+      <w:lvlJc w:val="left"/>
+      <w:pPr>
+        <w:tabs>
+          <w:tab w:val="num" w:pos="720"/>
+        </w:tabs>
+        <w:ind w:left="720" w:hanging="360"/>
+      </w:pPr>
+      <w:rPr>
+        <w:rFonts w:ascii="Symbol" w:hAnsi="Symbol" w:hint="default"/>
+        <w:sz w:val="20"/>
+      </w:rPr>
+    </w:lvl>
+    <w:lvl w:ilvl="1" w:tentative="1">
+      <w:start w:val="1"/>
+      <w:numFmt w:val="bullet"/>
+      <w:lvlText w:val="o"/>
+      <w:lvlJc w:val="left"/>
+      <w:pPr>
+        <w:tabs>
+          <w:tab w:val="num" w:pos="1440"/>
+        </w:tabs>
+        <w:ind w:left="1440" w:hanging="360"/>
+      </w:pPr>
+      <w:rPr>
+        <w:rFonts w:ascii="Courier New" w:hAnsi="Courier New" w:hint="default"/>
+        <w:sz w:val="20"/>
+      </w:rPr>
+    </w:lvl>
+    <w:lvl w:ilvl="2" w:tentative="1">
+      <w:start w:val="1"/>
+      <w:numFmt w:val="bullet"/>
+      <w:lvlText w:val=""/>
+      <w:lvlJc w:val="left"/>
+      <w:pPr>
+        <w:tabs>
+          <w:tab w:val="num" w:pos="2160"/>
+        </w:tabs>
+        <w:ind w:left="2160" w:hanging="360"/>
+      </w:pPr>
+      <w:rPr>
+        <w:rFonts w:ascii="Wingdings" w:hAnsi="Wingdings" w:hint="default"/>
+        <w:sz w:val="20"/>
+      </w:rPr>
+    </w:lvl>
+    <w:lvl w:ilvl="3" w:tentative="1">
+      <w:start w:val="1"/>
+      <w:numFmt w:val="bullet"/>
+      <w:lvlText w:val=""/>
+      <w:lvlJc w:val="left"/>
+      <w:pPr>
+        <w:tabs>
+          <w:tab w:val="num" w:pos="2880"/>
+        </w:tabs>
+        <w:ind w:left="2880" w:hanging="360"/>
+      </w:pPr>
+      <w:rPr>
+        <w:rFonts w:ascii="Wingdings" w:hAnsi="Wingdings" w:hint="default"/>
+        <w:sz w:val="20"/>
+      </w:rPr>
+    </w:lvl>
+    <w:lvl w:ilvl="4" w:tentative="1">
+      <w:start w:val="1"/>
+      <w:numFmt w:val="bullet"/>
+      <w:lvlText w:val=""/>
+      <w:lvlJc w:val="left"/>
+      <w:pPr>
+        <w:tabs>
+          <w:tab w:val="num" w:pos="3600"/>
+        </w:tabs>
+        <w:ind w:left="3600" w:hanging="360"/>
+      </w:pPr>
+      <w:rPr>
+        <w:rFonts w:ascii="Wingdings" w:hAnsi="Wingdings" w:hint="default"/>
+        <w:sz w:val="20"/>
+      </w:rPr>
+    </w:lvl>
+    <w:lvl w:ilvl="5" w:tentative="1">
+      <w:start w:val="1"/>
+      <w:numFmt w:val="bullet"/>
+      <w:lvlText w:val=""/>
+      <w:lvlJc w:val="left"/>
+      <w:pPr>
+        <w:tabs>
+          <w:tab w:val="num" w:pos="4320"/>
+        </w:tabs>
+        <w:ind w:left="4320" w:hanging="360"/>
+      </w:pPr>
+      <w:rPr>
+        <w:rFonts w:ascii="Wingdings" w:hAnsi="Wingdings" w:hint="default"/>
+        <w:sz w:val="20"/>
+      </w:rPr>
+    </w:lvl>
+    <w:lvl w:ilvl="6" w:tentative="1">
+      <w:start w:val="1"/>
+      <w:numFmt w:val="bullet"/>
+      <w:lvlText w:val=""/>
+      <w:lvlJc w:val="left"/>
+      <w:pPr>
+        <w:tabs>
+          <w:tab w:val="num" w:pos="5040"/>
+        </w:tabs>
+        <w:ind w:left="5040" w:hanging="360"/>
+      </w:pPr>
+      <w:rPr>
+        <w:rFonts w:ascii="Wingdings" w:hAnsi="Wingdings" w:hint="default"/>
+        <w:sz w:val="20"/>
+      </w:rPr>
+    </w:lvl>
+    <w:lvl w:ilvl="7" w:tentative="1">
+      <w:start w:val="1"/>
+      <w:numFmt w:val="bullet"/>
+      <w:lvlText w:val=""/>
+      <w:lvlJc w:val="left"/>
+      <w:pPr>
+        <w:tabs>
+          <w:tab w:val="num" w:pos="5760"/>
+        </w:tabs>
+        <w:ind w:left="5760" w:hanging="360"/>
+      </w:pPr>
+      <w:rPr>
+        <w:rFonts w:ascii="Wingdings" w:hAnsi="Wingdings" w:hint="default"/>
+        <w:sz w:val="20"/>
+      </w:rPr>
+    </w:lvl>
+    <w:lvl w:ilvl="8" w:tentative="1">
+      <w:start w:val="1"/>
+      <w:numFmt w:val="bullet"/>
+      <w:lvlText w:val=""/>
+      <w:lvlJc w:val="left"/>
+      <w:pPr>
+        <w:tabs>
+          <w:tab w:val="num" w:pos="6480"/>
+        </w:tabs>
+        <w:ind w:left="6480" w:hanging="360"/>
+      </w:pPr>
+      <w:rPr>
+        <w:rFonts w:ascii="Wingdings" w:hAnsi="Wingdings" w:hint="default"/>
+        <w:sz w:val="20"/>
+      </w:rPr>
+    </w:lvl>
+  </w:abstractNum>
+  <w:abstractNum w:abstractNumId="8" w15:restartNumberingAfterBreak="0">
     <w:nsid w:val="20E76867"/>
     <w:multiLevelType w:val="multilevel"/>
     <w:tmpl w:val="EEC23262"/>
@@ -3961,7 +6097,7 @@
       </w:rPr>
     </w:lvl>
   </w:abstractNum>
-  <w:abstractNum w:abstractNumId="7" w15:restartNumberingAfterBreak="0">
+  <w:abstractNum w:abstractNumId="9" w15:restartNumberingAfterBreak="0">
     <w:nsid w:val="25CA0287"/>
     <w:multiLevelType w:val="hybridMultilevel"/>
     <w:tmpl w:val="3000F868"/>
@@ -4047,7 +6183,7 @@
       </w:pPr>
     </w:lvl>
   </w:abstractNum>
-  <w:abstractNum w:abstractNumId="8" w15:restartNumberingAfterBreak="0">
+  <w:abstractNum w:abstractNumId="10" w15:restartNumberingAfterBreak="0">
     <w:nsid w:val="26AA054F"/>
     <w:multiLevelType w:val="hybridMultilevel"/>
     <w:tmpl w:val="A6AC8432"/>
@@ -4160,7 +6296,7 @@
       </w:rPr>
     </w:lvl>
   </w:abstractNum>
-  <w:abstractNum w:abstractNumId="9" w15:restartNumberingAfterBreak="0">
+  <w:abstractNum w:abstractNumId="11" w15:restartNumberingAfterBreak="0">
     <w:nsid w:val="32593BB2"/>
     <w:multiLevelType w:val="hybridMultilevel"/>
     <w:tmpl w:val="9BF8F91C"/>
@@ -4273,7 +6409,156 @@
       </w:rPr>
     </w:lvl>
   </w:abstractNum>
-  <w:abstractNum w:abstractNumId="10" w15:restartNumberingAfterBreak="0">
+  <w:abstractNum w:abstractNumId="12" w15:restartNumberingAfterBreak="0">
+    <w:nsid w:val="393450B2"/>
+    <w:multiLevelType w:val="multilevel"/>
+    <w:tmpl w:val="EA5A272A"/>
+    <w:lvl w:ilvl="0">
+      <w:start w:val="1"/>
+      <w:numFmt w:val="bullet"/>
+      <w:lvlText w:val=""/>
+      <w:lvlJc w:val="left"/>
+      <w:pPr>
+        <w:tabs>
+          <w:tab w:val="num" w:pos="720"/>
+        </w:tabs>
+        <w:ind w:left="720" w:hanging="360"/>
+      </w:pPr>
+      <w:rPr>
+        <w:rFonts w:ascii="Symbol" w:hAnsi="Symbol" w:hint="default"/>
+        <w:sz w:val="20"/>
+      </w:rPr>
+    </w:lvl>
+    <w:lvl w:ilvl="1" w:tentative="1">
+      <w:start w:val="1"/>
+      <w:numFmt w:val="bullet"/>
+      <w:lvlText w:val="o"/>
+      <w:lvlJc w:val="left"/>
+      <w:pPr>
+        <w:tabs>
+          <w:tab w:val="num" w:pos="1440"/>
+        </w:tabs>
+        <w:ind w:left="1440" w:hanging="360"/>
+      </w:pPr>
+      <w:rPr>
+        <w:rFonts w:ascii="Courier New" w:hAnsi="Courier New" w:hint="default"/>
+        <w:sz w:val="20"/>
+      </w:rPr>
+    </w:lvl>
+    <w:lvl w:ilvl="2" w:tentative="1">
+      <w:start w:val="1"/>
+      <w:numFmt w:val="bullet"/>
+      <w:lvlText w:val=""/>
+      <w:lvlJc w:val="left"/>
+      <w:pPr>
+        <w:tabs>
+          <w:tab w:val="num" w:pos="2160"/>
+        </w:tabs>
+        <w:ind w:left="2160" w:hanging="360"/>
+      </w:pPr>
+      <w:rPr>
+        <w:rFonts w:ascii="Wingdings" w:hAnsi="Wingdings" w:hint="default"/>
+        <w:sz w:val="20"/>
+      </w:rPr>
+    </w:lvl>
+    <w:lvl w:ilvl="3" w:tentative="1">
+      <w:start w:val="1"/>
+      <w:numFmt w:val="bullet"/>
+      <w:lvlText w:val=""/>
+      <w:lvlJc w:val="left"/>
+      <w:pPr>
+        <w:tabs>
+          <w:tab w:val="num" w:pos="2880"/>
+        </w:tabs>
+        <w:ind w:left="2880" w:hanging="360"/>
+      </w:pPr>
+      <w:rPr>
+        <w:rFonts w:ascii="Wingdings" w:hAnsi="Wingdings" w:hint="default"/>
+        <w:sz w:val="20"/>
+      </w:rPr>
+    </w:lvl>
+    <w:lvl w:ilvl="4" w:tentative="1">
+      <w:start w:val="1"/>
+      <w:numFmt w:val="bullet"/>
+      <w:lvlText w:val=""/>
+      <w:lvlJc w:val="left"/>
+      <w:pPr>
+        <w:tabs>
+          <w:tab w:val="num" w:pos="3600"/>
+        </w:tabs>
+        <w:ind w:left="3600" w:hanging="360"/>
+      </w:pPr>
+      <w:rPr>
+        <w:rFonts w:ascii="Wingdings" w:hAnsi="Wingdings" w:hint="default"/>
+        <w:sz w:val="20"/>
+      </w:rPr>
+    </w:lvl>
+    <w:lvl w:ilvl="5" w:tentative="1">
+      <w:start w:val="1"/>
+      <w:numFmt w:val="bullet"/>
+      <w:lvlText w:val=""/>
+      <w:lvlJc w:val="left"/>
+      <w:pPr>
+        <w:tabs>
+          <w:tab w:val="num" w:pos="4320"/>
+        </w:tabs>
+        <w:ind w:left="4320" w:hanging="360"/>
+      </w:pPr>
+      <w:rPr>
+        <w:rFonts w:ascii="Wingdings" w:hAnsi="Wingdings" w:hint="default"/>
+        <w:sz w:val="20"/>
+      </w:rPr>
+    </w:lvl>
+    <w:lvl w:ilvl="6" w:tentative="1">
+      <w:start w:val="1"/>
+      <w:numFmt w:val="bullet"/>
+      <w:lvlText w:val=""/>
+      <w:lvlJc w:val="left"/>
+      <w:pPr>
+        <w:tabs>
+          <w:tab w:val="num" w:pos="5040"/>
+        </w:tabs>
+        <w:ind w:left="5040" w:hanging="360"/>
+      </w:pPr>
+      <w:rPr>
+        <w:rFonts w:ascii="Wingdings" w:hAnsi="Wingdings" w:hint="default"/>
+        <w:sz w:val="20"/>
+      </w:rPr>
+    </w:lvl>
+    <w:lvl w:ilvl="7" w:tentative="1">
+      <w:start w:val="1"/>
+      <w:numFmt w:val="bullet"/>
+      <w:lvlText w:val=""/>
+      <w:lvlJc w:val="left"/>
+      <w:pPr>
+        <w:tabs>
+          <w:tab w:val="num" w:pos="5760"/>
+        </w:tabs>
+        <w:ind w:left="5760" w:hanging="360"/>
+      </w:pPr>
+      <w:rPr>
+        <w:rFonts w:ascii="Wingdings" w:hAnsi="Wingdings" w:hint="default"/>
+        <w:sz w:val="20"/>
+      </w:rPr>
+    </w:lvl>
+    <w:lvl w:ilvl="8" w:tentative="1">
+      <w:start w:val="1"/>
+      <w:numFmt w:val="bullet"/>
+      <w:lvlText w:val=""/>
+      <w:lvlJc w:val="left"/>
+      <w:pPr>
+        <w:tabs>
+          <w:tab w:val="num" w:pos="6480"/>
+        </w:tabs>
+        <w:ind w:left="6480" w:hanging="360"/>
+      </w:pPr>
+      <w:rPr>
+        <w:rFonts w:ascii="Wingdings" w:hAnsi="Wingdings" w:hint="default"/>
+        <w:sz w:val="20"/>
+      </w:rPr>
+    </w:lvl>
+  </w:abstractNum>
+  <w:abstractNum w:abstractNumId="13" w15:restartNumberingAfterBreak="0">
     <w:nsid w:val="3C721DA4"/>
     <w:multiLevelType w:val="hybridMultilevel"/>
     <w:tmpl w:val="0DB07FE2"/>
@@ -4386,7 +6671,7 @@
       </w:rPr>
     </w:lvl>
   </w:abstractNum>
-  <w:abstractNum w:abstractNumId="11" w15:restartNumberingAfterBreak="0">
+  <w:abstractNum w:abstractNumId="14" w15:restartNumberingAfterBreak="0">
     <w:nsid w:val="42916C25"/>
     <w:multiLevelType w:val="hybridMultilevel"/>
     <w:tmpl w:val="373EBC8E"/>
@@ -4499,7 +6784,7 @@
       </w:rPr>
     </w:lvl>
   </w:abstractNum>
-  <w:abstractNum w:abstractNumId="12" w15:restartNumberingAfterBreak="0">
+  <w:abstractNum w:abstractNumId="15" w15:restartNumberingAfterBreak="0">
     <w:nsid w:val="42C66A61"/>
     <w:multiLevelType w:val="hybridMultilevel"/>
     <w:tmpl w:val="E95AB0F4"/>
@@ -4612,7 +6897,7 @@
       </w:rPr>
     </w:lvl>
   </w:abstractNum>
-  <w:abstractNum w:abstractNumId="13" w15:restartNumberingAfterBreak="0">
+  <w:abstractNum w:abstractNumId="16" w15:restartNumberingAfterBreak="0">
     <w:nsid w:val="450F0464"/>
     <w:multiLevelType w:val="hybridMultilevel"/>
     <w:tmpl w:val="539E36BC"/>
@@ -4725,7 +7010,7 @@
       </w:rPr>
     </w:lvl>
   </w:abstractNum>
-  <w:abstractNum w:abstractNumId="14" w15:restartNumberingAfterBreak="0">
+  <w:abstractNum w:abstractNumId="17" w15:restartNumberingAfterBreak="0">
     <w:nsid w:val="4922571A"/>
     <w:multiLevelType w:val="hybridMultilevel"/>
     <w:tmpl w:val="0624FFE0"/>
@@ -4811,7 +7096,7 @@
       </w:pPr>
     </w:lvl>
   </w:abstractNum>
-  <w:abstractNum w:abstractNumId="15" w15:restartNumberingAfterBreak="0">
+  <w:abstractNum w:abstractNumId="18" w15:restartNumberingAfterBreak="0">
     <w:nsid w:val="4FA12517"/>
     <w:multiLevelType w:val="hybridMultilevel"/>
     <w:tmpl w:val="48928C8C"/>
@@ -4924,7 +7209,7 @@
       </w:rPr>
     </w:lvl>
   </w:abstractNum>
-  <w:abstractNum w:abstractNumId="16" w15:restartNumberingAfterBreak="0">
+  <w:abstractNum w:abstractNumId="19" w15:restartNumberingAfterBreak="0">
     <w:nsid w:val="57633FDD"/>
     <w:multiLevelType w:val="multilevel"/>
     <w:tmpl w:val="7AB84A38"/>
@@ -5073,7 +7358,7 @@
       </w:rPr>
     </w:lvl>
   </w:abstractNum>
-  <w:abstractNum w:abstractNumId="17" w15:restartNumberingAfterBreak="0">
+  <w:abstractNum w:abstractNumId="20" w15:restartNumberingAfterBreak="0">
     <w:nsid w:val="581C7DE3"/>
     <w:multiLevelType w:val="hybridMultilevel"/>
     <w:tmpl w:val="8DB4C9EE"/>
@@ -5159,7 +7444,7 @@
       </w:pPr>
     </w:lvl>
   </w:abstractNum>
-  <w:abstractNum w:abstractNumId="18" w15:restartNumberingAfterBreak="0">
+  <w:abstractNum w:abstractNumId="21" w15:restartNumberingAfterBreak="0">
     <w:nsid w:val="583F392A"/>
     <w:multiLevelType w:val="hybridMultilevel"/>
     <w:tmpl w:val="8D2A1A8A"/>
@@ -5272,7 +7557,7 @@
       </w:rPr>
     </w:lvl>
   </w:abstractNum>
-  <w:abstractNum w:abstractNumId="19" w15:restartNumberingAfterBreak="0">
+  <w:abstractNum w:abstractNumId="22" w15:restartNumberingAfterBreak="0">
     <w:nsid w:val="592360BD"/>
     <w:multiLevelType w:val="hybridMultilevel"/>
     <w:tmpl w:val="F356EE6A"/>
@@ -5385,7 +7670,7 @@
       </w:rPr>
     </w:lvl>
   </w:abstractNum>
-  <w:abstractNum w:abstractNumId="20" w15:restartNumberingAfterBreak="0">
+  <w:abstractNum w:abstractNumId="23" w15:restartNumberingAfterBreak="0">
     <w:nsid w:val="5C8B1084"/>
     <w:multiLevelType w:val="hybridMultilevel"/>
     <w:tmpl w:val="829C1B6A"/>
@@ -5471,7 +7756,7 @@
       </w:pPr>
     </w:lvl>
   </w:abstractNum>
-  <w:abstractNum w:abstractNumId="21" w15:restartNumberingAfterBreak="0">
+  <w:abstractNum w:abstractNumId="24" w15:restartNumberingAfterBreak="0">
     <w:nsid w:val="65192BB1"/>
     <w:multiLevelType w:val="hybridMultilevel"/>
     <w:tmpl w:val="B5D2D8A2"/>
@@ -5557,7 +7842,7 @@
       </w:pPr>
     </w:lvl>
   </w:abstractNum>
-  <w:abstractNum w:abstractNumId="22" w15:restartNumberingAfterBreak="0">
+  <w:abstractNum w:abstractNumId="25" w15:restartNumberingAfterBreak="0">
     <w:nsid w:val="66CB50AE"/>
     <w:multiLevelType w:val="hybridMultilevel"/>
     <w:tmpl w:val="DF7E5E40"/>
@@ -5670,7 +7955,7 @@
       </w:rPr>
     </w:lvl>
   </w:abstractNum>
-  <w:abstractNum w:abstractNumId="23" w15:restartNumberingAfterBreak="0">
+  <w:abstractNum w:abstractNumId="26" w15:restartNumberingAfterBreak="0">
     <w:nsid w:val="6F1A0C46"/>
     <w:multiLevelType w:val="hybridMultilevel"/>
     <w:tmpl w:val="2310A67C"/>
@@ -5756,7 +8041,7 @@
       </w:pPr>
     </w:lvl>
   </w:abstractNum>
-  <w:abstractNum w:abstractNumId="24" w15:restartNumberingAfterBreak="0">
+  <w:abstractNum w:abstractNumId="27" w15:restartNumberingAfterBreak="0">
     <w:nsid w:val="78244EA0"/>
     <w:multiLevelType w:val="multilevel"/>
     <w:tmpl w:val="325C4AB8"/>
@@ -5906,22 +8191,22 @@
     </w:lvl>
   </w:abstractNum>
   <w:num w:numId="1" w16cid:durableId="408574954">
-    <w:abstractNumId w:val="20"/>
+    <w:abstractNumId w:val="23"/>
   </w:num>
   <w:num w:numId="2" w16cid:durableId="369188215">
-    <w:abstractNumId w:val="18"/>
+    <w:abstractNumId w:val="21"/>
   </w:num>
   <w:num w:numId="3" w16cid:durableId="519205480">
-    <w:abstractNumId w:val="17"/>
+    <w:abstractNumId w:val="20"/>
   </w:num>
   <w:num w:numId="4" w16cid:durableId="471599310">
     <w:abstractNumId w:val="2"/>
   </w:num>
   <w:num w:numId="5" w16cid:durableId="1892114113">
-    <w:abstractNumId w:val="23"/>
+    <w:abstractNumId w:val="26"/>
   </w:num>
   <w:num w:numId="6" w16cid:durableId="1015229283">
-    <w:abstractNumId w:val="7"/>
+    <w:abstractNumId w:val="9"/>
   </w:num>
   <w:num w:numId="7" w16cid:durableId="1764758078">
     <w:abstractNumId w:val="4"/>
@@ -5930,55 +8215,64 @@
     <w:abstractNumId w:val="0"/>
   </w:num>
   <w:num w:numId="9" w16cid:durableId="1513646276">
-    <w:abstractNumId w:val="14"/>
+    <w:abstractNumId w:val="17"/>
   </w:num>
   <w:num w:numId="10" w16cid:durableId="1231111614">
-    <w:abstractNumId w:val="13"/>
+    <w:abstractNumId w:val="16"/>
   </w:num>
   <w:num w:numId="11" w16cid:durableId="88426513">
     <w:abstractNumId w:val="1"/>
   </w:num>
   <w:num w:numId="12" w16cid:durableId="566720651">
-    <w:abstractNumId w:val="10"/>
+    <w:abstractNumId w:val="13"/>
   </w:num>
   <w:num w:numId="13" w16cid:durableId="1867595559">
     <w:abstractNumId w:val="3"/>
   </w:num>
   <w:num w:numId="14" w16cid:durableId="1800297059">
+    <w:abstractNumId w:val="27"/>
+  </w:num>
+  <w:num w:numId="15" w16cid:durableId="1516915518">
+    <w:abstractNumId w:val="19"/>
+  </w:num>
+  <w:num w:numId="16" w16cid:durableId="85155114">
     <w:abstractNumId w:val="24"/>
   </w:num>
-  <w:num w:numId="15" w16cid:durableId="1516915518">
-    <w:abstractNumId w:val="16"/>
-  </w:num>
-  <w:num w:numId="16" w16cid:durableId="85155114">
-    <w:abstractNumId w:val="21"/>
-  </w:num>
   <w:num w:numId="17" w16cid:durableId="1684475203">
-    <w:abstractNumId w:val="12"/>
+    <w:abstractNumId w:val="15"/>
   </w:num>
   <w:num w:numId="18" w16cid:durableId="584147621">
-    <w:abstractNumId w:val="6"/>
+    <w:abstractNumId w:val="8"/>
   </w:num>
   <w:num w:numId="19" w16cid:durableId="1356226037">
-    <w:abstractNumId w:val="15"/>
+    <w:abstractNumId w:val="18"/>
   </w:num>
   <w:num w:numId="20" w16cid:durableId="2109276534">
-    <w:abstractNumId w:val="11"/>
+    <w:abstractNumId w:val="14"/>
   </w:num>
   <w:num w:numId="21" w16cid:durableId="844974695">
-    <w:abstractNumId w:val="8"/>
+    <w:abstractNumId w:val="10"/>
   </w:num>
   <w:num w:numId="22" w16cid:durableId="500705404">
-    <w:abstractNumId w:val="19"/>
+    <w:abstractNumId w:val="22"/>
   </w:num>
   <w:num w:numId="23" w16cid:durableId="51083133">
-    <w:abstractNumId w:val="22"/>
+    <w:abstractNumId w:val="25"/>
   </w:num>
   <w:num w:numId="24" w16cid:durableId="887911318">
-    <w:abstractNumId w:val="9"/>
+    <w:abstractNumId w:val="11"/>
   </w:num>
   <w:num w:numId="25" w16cid:durableId="2138910769">
     <w:abstractNumId w:val="5"/>
+  </w:num>
+  <w:num w:numId="26" w16cid:durableId="1660384484">
+    <w:abstractNumId w:val="12"/>
+  </w:num>
+  <w:num w:numId="27" w16cid:durableId="295336651">
+    <w:abstractNumId w:val="6"/>
+  </w:num>
+  <w:num w:numId="28" w16cid:durableId="1631282569">
+    <w:abstractNumId w:val="7"/>
   </w:num>
 </w:numbering>
 </file>
@@ -6441,7 +8735,6 @@
     <w:next w:val="Normal"/>
     <w:link w:val="Heading3Char"/>
     <w:uiPriority w:val="9"/>
-    <w:semiHidden/>
     <w:unhideWhenUsed/>
     <w:qFormat/>
     <w:rsid w:val="006A514E"/>
@@ -6647,7 +8940,6 @@
     <w:basedOn w:val="DefaultParagraphFont"/>
     <w:link w:val="Heading3"/>
     <w:uiPriority w:val="9"/>
-    <w:semiHidden/>
     <w:rsid w:val="006A514E"/>
     <w:rPr>
       <w:rFonts w:eastAsiaTheme="majorEastAsia" w:cstheme="majorBidi"/>

</xml_diff>